<commit_message>
Sequence diagram + update to design doc
The design document for the Project 1 has been updated to better display
information about the intended design.

The rationale has been updated with information about facade methods and
commands used in the command pattern.
Sequence diagram with information about it has been added.
Information has been added about the Object and Subsystem diagrams as
well.
</commit_message>
<xml_diff>
--- a/Team 3 Project1.docx
+++ b/Team 3 Project1.docx
@@ -64,9 +64,6 @@
                 </w:rPr>
                 <w:alias w:val="Title"/>
                 <w:id w:val="15524250"/>
-                <w:placeholder>
-                  <w:docPart w:val="6EBB09333DD34258803964D558C5FC5F"/>
-                </w:placeholder>
                 <w:dataBinding w:prefixMappings="xmlns:ns0='http://schemas.openxmlformats.org/package/2006/metadata/core-properties' xmlns:ns1='http://purl.org/dc/elements/1.1/'" w:xpath="/ns0:coreProperties[1]/ns1:title[1]" w:storeItemID="{6C3C8BC8-F283-45AE-878A-BAB7291924A1}"/>
                 <w:text/>
               </w:sdtPr>
@@ -116,9 +113,6 @@
                 </w:rPr>
                 <w:alias w:val="Subtitle"/>
                 <w:id w:val="15524255"/>
-                <w:placeholder>
-                  <w:docPart w:val="0814CB787F24469CA930DA4E745DE343"/>
-                </w:placeholder>
                 <w:dataBinding w:prefixMappings="xmlns:ns0='http://schemas.openxmlformats.org/package/2006/metadata/core-properties' xmlns:ns1='http://purl.org/dc/elements/1.1/'" w:xpath="/ns0:coreProperties[1]/ns1:subject[1]" w:storeItemID="{6C3C8BC8-F283-45AE-878A-BAB7291924A1}"/>
                 <w:text/>
               </w:sdtPr>
@@ -274,13 +268,6 @@
     </w:sdt>
     <w:sdt>
       <w:sdtPr>
-        <w:id w:val="76032300"/>
-        <w:docPartObj>
-          <w:docPartGallery w:val="Table of Contents"/>
-          <w:docPartUnique/>
-        </w:docPartObj>
-      </w:sdtPr>
-      <w:sdtEndPr>
         <w:rPr>
           <w:rFonts w:asciiTheme="minorHAnsi" w:eastAsiaTheme="minorHAnsi" w:hAnsiTheme="minorHAnsi" w:cstheme="minorBidi"/>
           <w:b w:val="0"/>
@@ -290,7 +277,12 @@
           <w:szCs w:val="22"/>
           <w:lang w:val="hr-HR"/>
         </w:rPr>
-      </w:sdtEndPr>
+        <w:id w:val="76032300"/>
+        <w:docPartObj>
+          <w:docPartGallery w:val="Table of Contents"/>
+          <w:docPartUnique/>
+        </w:docPartObj>
+      </w:sdtPr>
       <w:sdtContent>
         <w:p>
           <w:pPr>
@@ -321,7 +313,7 @@
           <w:r>
             <w:fldChar w:fldCharType="separate"/>
           </w:r>
-          <w:hyperlink w:anchor="_Toc446275058" w:history="1">
+          <w:hyperlink w:anchor="_Toc447490135" w:history="1">
             <w:r>
               <w:rPr>
                 <w:rStyle w:val="Hyperlink"/>
@@ -349,7 +341,7 @@
                 <w:noProof/>
                 <w:webHidden/>
               </w:rPr>
-              <w:instrText xml:space="preserve"> PAGEREF _Toc446275058 \h </w:instrText>
+              <w:instrText xml:space="preserve"> PAGEREF _Toc447490135 \h </w:instrText>
             </w:r>
             <w:r>
               <w:rPr>
@@ -392,7 +384,7 @@
               <w:lang w:eastAsia="hr-HR"/>
             </w:rPr>
           </w:pPr>
-          <w:hyperlink w:anchor="_Toc446275059" w:history="1">
+          <w:hyperlink w:anchor="_Toc447490136" w:history="1">
             <w:r>
               <w:rPr>
                 <w:rStyle w:val="Hyperlink"/>
@@ -420,7 +412,7 @@
                 <w:noProof/>
                 <w:webHidden/>
               </w:rPr>
-              <w:instrText xml:space="preserve"> PAGEREF _Toc446275059 \h </w:instrText>
+              <w:instrText xml:space="preserve"> PAGEREF _Toc447490136 \h </w:instrText>
             </w:r>
             <w:r>
               <w:rPr>
@@ -463,7 +455,7 @@
               <w:lang w:eastAsia="hr-HR"/>
             </w:rPr>
           </w:pPr>
-          <w:hyperlink w:anchor="_Toc446275060" w:history="1">
+          <w:hyperlink w:anchor="_Toc447490137" w:history="1">
             <w:r>
               <w:rPr>
                 <w:rStyle w:val="Hyperlink"/>
@@ -491,7 +483,7 @@
                 <w:noProof/>
                 <w:webHidden/>
               </w:rPr>
-              <w:instrText xml:space="preserve"> PAGEREF _Toc446275060 \h </w:instrText>
+              <w:instrText xml:space="preserve"> PAGEREF _Toc447490137 \h </w:instrText>
             </w:r>
             <w:r>
               <w:rPr>
@@ -534,7 +526,7 @@
               <w:lang w:eastAsia="hr-HR"/>
             </w:rPr>
           </w:pPr>
-          <w:hyperlink w:anchor="_Toc446275061" w:history="1">
+          <w:hyperlink w:anchor="_Toc447490138" w:history="1">
             <w:r>
               <w:rPr>
                 <w:rStyle w:val="Hyperlink"/>
@@ -562,7 +554,7 @@
                 <w:noProof/>
                 <w:webHidden/>
               </w:rPr>
-              <w:instrText xml:space="preserve"> PAGEREF _Toc446275061 \h </w:instrText>
+              <w:instrText xml:space="preserve"> PAGEREF _Toc447490138 \h </w:instrText>
             </w:r>
             <w:r>
               <w:rPr>
@@ -605,7 +597,7 @@
               <w:lang w:eastAsia="hr-HR"/>
             </w:rPr>
           </w:pPr>
-          <w:hyperlink w:anchor="_Toc446275062" w:history="1">
+          <w:hyperlink w:anchor="_Toc447490139" w:history="1">
             <w:r>
               <w:rPr>
                 <w:rStyle w:val="Hyperlink"/>
@@ -633,7 +625,7 @@
                 <w:noProof/>
                 <w:webHidden/>
               </w:rPr>
-              <w:instrText xml:space="preserve"> PAGEREF _Toc446275062 \h </w:instrText>
+              <w:instrText xml:space="preserve"> PAGEREF _Toc447490139 \h </w:instrText>
             </w:r>
             <w:r>
               <w:rPr>
@@ -676,7 +668,7 @@
               <w:lang w:eastAsia="hr-HR"/>
             </w:rPr>
           </w:pPr>
-          <w:hyperlink w:anchor="_Toc446275063" w:history="1">
+          <w:hyperlink w:anchor="_Toc447490140" w:history="1">
             <w:r>
               <w:rPr>
                 <w:rStyle w:val="Hyperlink"/>
@@ -704,7 +696,7 @@
                 <w:noProof/>
                 <w:webHidden/>
               </w:rPr>
-              <w:instrText xml:space="preserve"> PAGEREF _Toc446275063 \h </w:instrText>
+              <w:instrText xml:space="preserve"> PAGEREF _Toc447490140 \h </w:instrText>
             </w:r>
             <w:r>
               <w:rPr>
@@ -747,7 +739,7 @@
               <w:lang w:eastAsia="hr-HR"/>
             </w:rPr>
           </w:pPr>
-          <w:hyperlink w:anchor="_Toc446275064" w:history="1">
+          <w:hyperlink w:anchor="_Toc447490141" w:history="1">
             <w:r>
               <w:rPr>
                 <w:rStyle w:val="Hyperlink"/>
@@ -775,7 +767,7 @@
                 <w:noProof/>
                 <w:webHidden/>
               </w:rPr>
-              <w:instrText xml:space="preserve"> PAGEREF _Toc446275064 \h </w:instrText>
+              <w:instrText xml:space="preserve"> PAGEREF _Toc447490141 \h </w:instrText>
             </w:r>
             <w:r>
               <w:rPr>
@@ -818,13 +810,84 @@
               <w:lang w:eastAsia="hr-HR"/>
             </w:rPr>
           </w:pPr>
-          <w:hyperlink w:anchor="_Toc446275065" w:history="1">
+          <w:hyperlink w:anchor="_Toc447490142" w:history="1">
             <w:r>
               <w:rPr>
                 <w:rStyle w:val="Hyperlink"/>
                 <w:noProof/>
                 <w:lang w:val="en-US"/>
               </w:rPr>
+              <w:t>Sequence Diagram</w:t>
+            </w:r>
+            <w:r>
+              <w:rPr>
+                <w:noProof/>
+                <w:webHidden/>
+              </w:rPr>
+              <w:tab/>
+            </w:r>
+            <w:r>
+              <w:rPr>
+                <w:noProof/>
+                <w:webHidden/>
+              </w:rPr>
+              <w:fldChar w:fldCharType="begin"/>
+            </w:r>
+            <w:r>
+              <w:rPr>
+                <w:noProof/>
+                <w:webHidden/>
+              </w:rPr>
+              <w:instrText xml:space="preserve"> PAGEREF _Toc447490142 \h </w:instrText>
+            </w:r>
+            <w:r>
+              <w:rPr>
+                <w:noProof/>
+                <w:webHidden/>
+              </w:rPr>
+            </w:r>
+            <w:r>
+              <w:rPr>
+                <w:noProof/>
+                <w:webHidden/>
+              </w:rPr>
+              <w:fldChar w:fldCharType="separate"/>
+            </w:r>
+            <w:r>
+              <w:rPr>
+                <w:noProof/>
+                <w:webHidden/>
+              </w:rPr>
+              <w:t>7</w:t>
+            </w:r>
+            <w:r>
+              <w:rPr>
+                <w:noProof/>
+                <w:webHidden/>
+              </w:rPr>
+              <w:fldChar w:fldCharType="end"/>
+            </w:r>
+          </w:hyperlink>
+        </w:p>
+        <w:p>
+          <w:pPr>
+            <w:pStyle w:val="TOC2"/>
+            <w:tabs>
+              <w:tab w:val="right" w:leader="dot" w:pos="9062"/>
+            </w:tabs>
+            <w:rPr>
+              <w:rFonts w:eastAsiaTheme="minorEastAsia"/>
+              <w:noProof/>
+              <w:lang w:eastAsia="hr-HR"/>
+            </w:rPr>
+          </w:pPr>
+          <w:hyperlink w:anchor="_Toc447490143" w:history="1">
+            <w:r>
+              <w:rPr>
+                <w:rStyle w:val="Hyperlink"/>
+                <w:noProof/>
+                <w:lang w:val="en-US"/>
+              </w:rPr>
               <w:t>Rationale</w:t>
             </w:r>
             <w:r>
@@ -846,7 +909,7 @@
                 <w:noProof/>
                 <w:webHidden/>
               </w:rPr>
-              <w:instrText xml:space="preserve"> PAGEREF _Toc446275065 \h </w:instrText>
+              <w:instrText xml:space="preserve"> PAGEREF _Toc447490143 \h </w:instrText>
             </w:r>
             <w:r>
               <w:rPr>
@@ -866,7 +929,7 @@
                 <w:noProof/>
                 <w:webHidden/>
               </w:rPr>
-              <w:t>6</w:t>
+              <w:t>7</w:t>
             </w:r>
             <w:r>
               <w:rPr>
@@ -910,7 +973,7 @@
           <w:lang w:val="en-US"/>
         </w:rPr>
       </w:pPr>
-      <w:bookmarkStart w:id="0" w:name="_Toc446275058"/>
+      <w:bookmarkStart w:id="0" w:name="_Toc447490135"/>
       <w:r>
         <w:rPr>
           <w:lang w:val="en-US"/>
@@ -919,19 +982,6 @@
         <w:t>Classes</w:t>
       </w:r>
       <w:bookmarkEnd w:id="0"/>
-    </w:p>
-    <w:p>
-      <w:pPr>
-        <w:rPr>
-          <w:lang w:val="en-US"/>
-        </w:rPr>
-      </w:pPr>
-      <w:r>
-        <w:rPr>
-          <w:lang w:val="en-US"/>
-        </w:rPr>
-        <w:tab/>
-      </w:r>
     </w:p>
     <w:p>
       <w:pPr>
@@ -1135,7 +1185,7 @@
           <w:lang w:val="en-US"/>
         </w:rPr>
       </w:pPr>
-      <w:bookmarkStart w:id="1" w:name="_Toc446275059"/>
+      <w:bookmarkStart w:id="1" w:name="_Toc447490136"/>
       <w:r>
         <w:rPr>
           <w:lang w:val="en-US"/>
@@ -1189,7 +1239,7 @@
           <w:lang w:val="en-US"/>
         </w:rPr>
       </w:pPr>
-      <w:bookmarkStart w:id="2" w:name="_Toc446275060"/>
+      <w:bookmarkStart w:id="2" w:name="_Toc447490137"/>
       <w:r>
         <w:rPr>
           <w:lang w:val="en-US"/>
@@ -1989,7 +2039,7 @@
           <w:lang w:val="en-US"/>
         </w:rPr>
       </w:pPr>
-      <w:bookmarkStart w:id="3" w:name="_Toc446275061"/>
+      <w:bookmarkStart w:id="3" w:name="_Toc447490138"/>
       <w:r>
         <w:rPr>
           <w:lang w:val="en-US"/>
@@ -2005,7 +2055,7 @@
           <w:lang w:val="en-US"/>
         </w:rPr>
       </w:pPr>
-      <w:bookmarkStart w:id="4" w:name="_Toc446275062"/>
+      <w:bookmarkStart w:id="4" w:name="_Toc447490139"/>
       <w:r>
         <w:rPr>
           <w:lang w:val="en-US"/>
@@ -2025,6 +2075,12 @@
         <w:t xml:space="preserve"> Diagram</w:t>
       </w:r>
       <w:bookmarkEnd w:id="4"/>
+      <w:r>
+        <w:rPr>
+          <w:lang w:val="en-US"/>
+        </w:rPr>
+        <w:t xml:space="preserve"> </w:t>
+      </w:r>
     </w:p>
     <w:p>
       <w:pPr>
@@ -2069,7 +2125,7 @@
           <w:lang w:val="en-US"/>
         </w:rPr>
       </w:pPr>
-      <w:bookmarkStart w:id="5" w:name="_Toc446275063"/>
+      <w:bookmarkStart w:id="5" w:name="_Toc447490140"/>
       <w:r>
         <w:rPr>
           <w:lang w:val="en-US"/>
@@ -2083,6 +2139,25 @@
         <w:t>ubsystem</w:t>
       </w:r>
       <w:bookmarkEnd w:id="5"/>
+    </w:p>
+    <w:p>
+      <w:pPr>
+        <w:rPr>
+          <w:lang w:val="en-US"/>
+        </w:rPr>
+      </w:pPr>
+      <w:r>
+        <w:rPr>
+          <w:lang w:val="en-US"/>
+        </w:rPr>
+        <w:tab/>
+      </w:r>
+      <w:r>
+        <w:rPr>
+          <w:lang w:val="en-US"/>
+        </w:rPr>
+        <w:t>The diagram depicts the intended use of the IMG Album class in the role of a facade for the application. The user will have access to it but without it the user would be unable to directly interact with any other classes. This however is a modified version of the facade pattern due to the fact that the IMG Album can interact with all parts of the subsystem while IMG Loader and IMG Editor can interact with the third part of the subsystem, the IMG object but they are still unaware of each other's existence.</w:t>
+      </w:r>
     </w:p>
     <w:p>
       <w:pPr>
@@ -2103,25 +2178,12 @@
     </w:p>
     <w:p>
       <w:pPr>
-        <w:rPr>
-          <w:lang w:val="en-US"/>
-        </w:rPr>
-      </w:pPr>
-      <w:r>
-        <w:rPr>
-          <w:lang w:val="en-US"/>
-        </w:rPr>
-        <w:br w:type="page"/>
-      </w:r>
-    </w:p>
-    <w:p>
-      <w:pPr>
         <w:pStyle w:val="Heading2"/>
         <w:rPr>
           <w:lang w:val="en-US"/>
         </w:rPr>
       </w:pPr>
-      <w:bookmarkStart w:id="6" w:name="_Toc446275064"/>
+      <w:bookmarkStart w:id="6" w:name="_Toc447490141"/>
       <w:r>
         <w:rPr>
           <w:lang w:val="en-US"/>
@@ -2130,6 +2192,20 @@
         <w:t>Object Diagram</w:t>
       </w:r>
       <w:bookmarkEnd w:id="6"/>
+    </w:p>
+    <w:p>
+      <w:pPr>
+        <w:rPr>
+          <w:lang w:val="en-US"/>
+        </w:rPr>
+      </w:pPr>
+      <w:r>
+        <w:rPr>
+          <w:lang w:val="en-US"/>
+        </w:rPr>
+        <w:tab/>
+        <w:t>During run-time the application will consist of the IMG Album object which is created when the application starts. When needed the IMG Loader object will be created and it will be discarded after it has served its purpose. Same goes for the IMG Editor object. This approach was chosen to simplify the procedure of storing information about image editing in order to avoid conflicts in regards to how each image was edited. Furthermore during the run-time IMG objects will be created for every image that is used in an album. These image objects will persist as long as the album persists.</w:t>
+      </w:r>
     </w:p>
     <w:p>
       <w:pPr>
@@ -2150,12 +2226,92 @@
     </w:p>
     <w:p>
       <w:pPr>
+        <w:rPr>
+          <w:rFonts w:asciiTheme="majorHAnsi" w:eastAsiaTheme="majorEastAsia" w:hAnsiTheme="majorHAnsi" w:cstheme="majorBidi"/>
+          <w:b/>
+          <w:bCs/>
+          <w:color w:val="4F81BD" w:themeColor="accent1"/>
+          <w:sz w:val="26"/>
+          <w:szCs w:val="26"/>
+          <w:lang w:val="en-US"/>
+        </w:rPr>
+      </w:pPr>
+      <w:r>
+        <w:rPr>
+          <w:lang w:val="en-US"/>
+        </w:rPr>
+        <w:br w:type="page"/>
+      </w:r>
+    </w:p>
+    <w:p>
+      <w:pPr>
         <w:pStyle w:val="Heading2"/>
         <w:rPr>
           <w:lang w:val="en-US"/>
         </w:rPr>
       </w:pPr>
-      <w:bookmarkStart w:id="7" w:name="_Toc446275065"/>
+      <w:bookmarkStart w:id="7" w:name="_Toc447490142"/>
+      <w:r>
+        <w:rPr>
+          <w:lang w:val="en-US"/>
+        </w:rPr>
+        <w:lastRenderedPageBreak/>
+        <w:t>Sequence Diagram</w:t>
+      </w:r>
+      <w:bookmarkEnd w:id="7"/>
+    </w:p>
+    <w:p>
+      <w:pPr>
+        <w:rPr>
+          <w:lang w:val="en-US"/>
+        </w:rPr>
+      </w:pPr>
+      <w:r>
+        <w:rPr>
+          <w:lang w:val="en-US"/>
+        </w:rPr>
+        <w:tab/>
+        <w:t>The sequence diagram is showing the handling of one of the most common procedures of the application - loading the files. This process would occur whenever the user loads images to an album.</w:t>
+      </w:r>
+    </w:p>
+    <w:p>
+      <w:pPr>
+        <w:rPr>
+          <w:lang w:val="en-US"/>
+        </w:rPr>
+      </w:pPr>
+      <w:r>
+        <w:rPr>
+          <w:lang w:val="en-US"/>
+        </w:rPr>
+        <w:t>The IMG Album class starts the IMG Loader class and uses one of its methods to load the image that user has wanted provided with either a file name, a tag or an album name. The IMG Loader class after finding the image(s) in question creates one or more image objects with the information it has discovered about them and returns all of the images to the IMG Album. The IMG Album class gets all relevant information for the image and then uses that information (title, caption, tags) to update the GUI and show the images. Once the user wants to edit an image the IMG Album class starts the IMG Editor and informs it about the image object that needs to be edited as well as the command which needs to be executed. The IMG Editor updates the image in question after the modifications are done and returns the new image back to the IMG Album which proceeds to check for new information about the image and updates the GUI and show the edited image.</w:t>
+      </w:r>
+    </w:p>
+    <w:p>
+      <w:pPr>
+        <w:rPr>
+          <w:lang w:val="en-US"/>
+        </w:rPr>
+      </w:pPr>
+      <w:r>
+        <w:rPr>
+          <w:lang w:val="en-US"/>
+        </w:rPr>
+        <w:pict>
+          <v:shape id="_x0000_i1028" type="#_x0000_t75" style="width:379.65pt;height:290.6pt">
+            <v:imagedata r:id="rId11" o:title="sequence diagram P1"/>
+          </v:shape>
+        </w:pict>
+      </w:r>
+    </w:p>
+    <w:p>
+      <w:pPr>
+        <w:pStyle w:val="Heading2"/>
+        <w:rPr>
+          <w:lang w:val="en-US"/>
+        </w:rPr>
+      </w:pPr>
+      <w:bookmarkStart w:id="8" w:name="_Toc447490143"/>
       <w:r>
         <w:rPr>
           <w:lang w:val="en-US"/>
@@ -2168,7 +2324,7 @@
         </w:rPr>
         <w:t>ationale</w:t>
       </w:r>
-      <w:bookmarkEnd w:id="7"/>
+      <w:bookmarkEnd w:id="8"/>
     </w:p>
     <w:p>
       <w:pPr>
@@ -2183,22 +2339,79 @@
         <w:tab/>
         <w:t>We believe that an approach similar to the facade pattern would be the best choice for this application for the sake of the SoC principle. Even though the design in its current form is not a completely accurate depiction of the Facade pattern it still retains some of its strong suits which allows us to maintain a system in which most of the problems would be easy to track down.</w:t>
       </w:r>
-    </w:p>
-    <w:p>
-      <w:pPr>
-        <w:rPr>
-          <w:lang w:val="en-US"/>
-        </w:rPr>
-      </w:pPr>
-      <w:r>
-        <w:rPr>
-          <w:lang w:val="en-US"/>
-        </w:rPr>
-        <w:t>Furthermore we believe that the best way to keep track of all of the changes done to an image would be by storing all of the changes that have been done on an image in form of a command object. This way we can maintain a reference for all of the changes and the exact manner in which they have been done. With all of this in mind we agreed that this usage of the command pattern coupled with an imitation of the facade pattern would be the best course of action for this application.</w:t>
-      </w:r>
+      <w:r>
+        <w:rPr>
+          <w:lang w:val="en-US"/>
+        </w:rPr>
+        <w:t xml:space="preserve"> IMG Album class which is our representation of the facade class controls all parts of the subsystem directly and maintains a reference to all objects that exist within it while displaying information to the user. Methods invoked by this class as shown in the table of responsibilities consist of tasks such as requests for image loading or editing as well as get methods for information retrieval from images and the displaying of the same.</w:t>
+      </w:r>
+    </w:p>
+    <w:p>
+      <w:pPr>
+        <w:rPr>
+          <w:lang w:val="en-US"/>
+        </w:rPr>
+      </w:pPr>
+      <w:r>
+        <w:rPr>
+          <w:lang w:val="en-US"/>
+        </w:rPr>
+        <w:lastRenderedPageBreak/>
+        <w:t xml:space="preserve">Furthermore we believe that the best way to keep track of all of the changes done to an image would be by storing all of the changes that have been done on an image in form of a command object. </w:t>
+      </w:r>
+      <w:r>
+        <w:rPr>
+          <w:lang w:val="en-US"/>
+        </w:rPr>
+        <w:t xml:space="preserve">The command pattern would be used to hold commands such as resize, crop, flip, mirror and rotate. All of these commands would store any information needed to perform a modification but they would also hold information regarding the previous state of an image. </w:t>
+      </w:r>
+      <w:r>
+        <w:rPr>
+          <w:lang w:val="en-US"/>
+        </w:rPr>
+        <w:t xml:space="preserve">This way we can maintain a reference for all of the changes and the exact manner in which they have been done. </w:t>
+      </w:r>
+    </w:p>
+    <w:p>
+      <w:pPr>
+        <w:rPr>
+          <w:lang w:val="en-US"/>
+        </w:rPr>
+      </w:pPr>
+      <w:r>
+        <w:rPr>
+          <w:lang w:val="en-US"/>
+        </w:rPr>
+        <w:t xml:space="preserve">With all of this in mind we agreed that this usage of the command pattern coupled with </w:t>
+      </w:r>
+      <w:r>
+        <w:rPr>
+          <w:lang w:val="en-US"/>
+        </w:rPr>
+        <w:t>the</w:t>
+      </w:r>
+      <w:r>
+        <w:rPr>
+          <w:lang w:val="en-US"/>
+        </w:rPr>
+        <w:t xml:space="preserve"> facade pattern would be the best course of action for this application.</w:t>
+      </w:r>
+      <w:r>
+        <w:rPr>
+          <w:lang w:val="en-US"/>
+        </w:rPr>
+        <w:t xml:space="preserve"> </w:t>
+      </w:r>
+    </w:p>
+    <w:p>
+      <w:pPr>
+        <w:rPr>
+          <w:lang w:val="en-US"/>
+        </w:rPr>
+      </w:pPr>
     </w:p>
     <w:sectPr>
-      <w:footerReference w:type="default" r:id="rId11"/>
+      <w:footerReference w:type="default" r:id="rId12"/>
       <w:pgSz w:w="11906" w:h="16838"/>
       <w:pgMar w:top="1417" w:right="1417" w:bottom="1417" w:left="1417" w:header="708" w:footer="708" w:gutter="0"/>
       <w:cols w:space="708"/>
@@ -2255,7 +2468,7 @@
             <w:rPr>
               <w:noProof/>
             </w:rPr>
-            <w:t>2</w:t>
+            <w:t>7</w:t>
           </w:r>
         </w:fldSimple>
       </w:p>
@@ -2848,384 +3061,6 @@
 </w:styles>
 </file>
 
-<file path=word/glossary/document.xml><?xml version="1.0" encoding="utf-8"?>
-<w:glossaryDocument xmlns:ve="http://schemas.openxmlformats.org/markup-compatibility/2006" xmlns:o="urn:schemas-microsoft-com:office:office" xmlns:r="http://schemas.openxmlformats.org/officeDocument/2006/relationships" xmlns:m="http://schemas.openxmlformats.org/officeDocument/2006/math" xmlns:v="urn:schemas-microsoft-com:vml" xmlns:wp="http://schemas.openxmlformats.org/drawingml/2006/wordprocessingDrawing" xmlns:w10="urn:schemas-microsoft-com:office:word" xmlns:w="http://schemas.openxmlformats.org/wordprocessingml/2006/main" xmlns:wne="http://schemas.microsoft.com/office/word/2006/wordml">
-  <w:docParts>
-    <w:docPart>
-      <w:docPartPr>
-        <w:name w:val="6EBB09333DD34258803964D558C5FC5F"/>
-        <w:category>
-          <w:name w:val="General"/>
-          <w:gallery w:val="placeholder"/>
-        </w:category>
-        <w:types>
-          <w:type w:val="bbPlcHdr"/>
-        </w:types>
-        <w:behaviors>
-          <w:behavior w:val="content"/>
-        </w:behaviors>
-        <w:guid w:val="{5B924E46-D0DD-4896-8957-B4DA3BA713D1}"/>
-      </w:docPartPr>
-      <w:docPartBody>
-        <w:p>
-          <w:pPr>
-            <w:pStyle w:val="6EBB09333DD34258803964D558C5FC5F"/>
-          </w:pPr>
-          <w:r>
-            <w:rPr>
-              <w:rFonts w:asciiTheme="majorHAnsi" w:eastAsiaTheme="majorEastAsia" w:hAnsiTheme="majorHAnsi" w:cstheme="majorBidi"/>
-              <w:sz w:val="80"/>
-              <w:szCs w:val="80"/>
-            </w:rPr>
-            <w:t>[Type the document title]</w:t>
-          </w:r>
-        </w:p>
-      </w:docPartBody>
-    </w:docPart>
-    <w:docPart>
-      <w:docPartPr>
-        <w:name w:val="0814CB787F24469CA930DA4E745DE343"/>
-        <w:category>
-          <w:name w:val="General"/>
-          <w:gallery w:val="placeholder"/>
-        </w:category>
-        <w:types>
-          <w:type w:val="bbPlcHdr"/>
-        </w:types>
-        <w:behaviors>
-          <w:behavior w:val="content"/>
-        </w:behaviors>
-        <w:guid w:val="{2505FA09-5DB3-408C-9EB8-E3D7DD206460}"/>
-      </w:docPartPr>
-      <w:docPartBody>
-        <w:p>
-          <w:pPr>
-            <w:pStyle w:val="0814CB787F24469CA930DA4E745DE343"/>
-          </w:pPr>
-          <w:r>
-            <w:rPr>
-              <w:rFonts w:asciiTheme="majorHAnsi" w:eastAsiaTheme="majorEastAsia" w:hAnsiTheme="majorHAnsi" w:cstheme="majorBidi"/>
-              <w:sz w:val="44"/>
-              <w:szCs w:val="44"/>
-            </w:rPr>
-            <w:t>[Type the document subtitle]</w:t>
-          </w:r>
-        </w:p>
-      </w:docPartBody>
-    </w:docPart>
-  </w:docParts>
-</w:glossaryDocument>
-</file>
-
-<file path=word/glossary/fontTable.xml><?xml version="1.0" encoding="utf-8"?>
-<w:fonts xmlns:r="http://schemas.openxmlformats.org/officeDocument/2006/relationships" xmlns:w="http://schemas.openxmlformats.org/wordprocessingml/2006/main">
-  <w:font w:name="Symbol">
-    <w:panose1 w:val="05050102010706020507"/>
-    <w:charset w:val="02"/>
-    <w:family w:val="roman"/>
-    <w:pitch w:val="variable"/>
-    <w:sig w:usb0="00000000" w:usb1="10000000" w:usb2="00000000" w:usb3="00000000" w:csb0="80000000" w:csb1="00000000"/>
-  </w:font>
-  <w:font w:name="Times New Roman">
-    <w:panose1 w:val="02020603050405020304"/>
-    <w:charset w:val="EE"/>
-    <w:family w:val="roman"/>
-    <w:pitch w:val="variable"/>
-    <w:sig w:usb0="E0002EFF" w:usb1="C0007843" w:usb2="00000009" w:usb3="00000000" w:csb0="000001FF" w:csb1="00000000"/>
-  </w:font>
-  <w:font w:name="Courier New">
-    <w:panose1 w:val="02070309020205020404"/>
-    <w:charset w:val="EE"/>
-    <w:family w:val="modern"/>
-    <w:pitch w:val="fixed"/>
-    <w:sig w:usb0="E0002AFF" w:usb1="C0007843" w:usb2="00000009" w:usb3="00000000" w:csb0="000001FF" w:csb1="00000000"/>
-  </w:font>
-  <w:font w:name="Wingdings">
-    <w:panose1 w:val="05000000000000000000"/>
-    <w:charset w:val="02"/>
-    <w:family w:val="auto"/>
-    <w:pitch w:val="variable"/>
-    <w:sig w:usb0="00000000" w:usb1="10000000" w:usb2="00000000" w:usb3="00000000" w:csb0="80000000" w:csb1="00000000"/>
-  </w:font>
-  <w:font w:name="Calibri">
-    <w:panose1 w:val="020F0502020204030204"/>
-    <w:charset w:val="EE"/>
-    <w:family w:val="swiss"/>
-    <w:pitch w:val="variable"/>
-    <w:sig w:usb0="E00002FF" w:usb1="4000ACFF" w:usb2="00000001" w:usb3="00000000" w:csb0="0000019F" w:csb1="00000000"/>
-  </w:font>
-  <w:font w:name="Cambria">
-    <w:panose1 w:val="02040503050406030204"/>
-    <w:charset w:val="EE"/>
-    <w:family w:val="roman"/>
-    <w:pitch w:val="variable"/>
-    <w:sig w:usb0="E00002FF" w:usb1="400004FF" w:usb2="00000000" w:usb3="00000000" w:csb0="0000019F" w:csb1="00000000"/>
-  </w:font>
-  <w:font w:name="Tahoma">
-    <w:panose1 w:val="020B0604030504040204"/>
-    <w:charset w:val="EE"/>
-    <w:family w:val="swiss"/>
-    <w:pitch w:val="variable"/>
-    <w:sig w:usb0="E1002EFF" w:usb1="C000605B" w:usb2="00000029" w:usb3="00000000" w:csb0="000101FF" w:csb1="00000000"/>
-  </w:font>
-</w:fonts>
-</file>
-
-<file path=word/glossary/settings.xml><?xml version="1.0" encoding="utf-8"?>
-<w:settings xmlns:o="urn:schemas-microsoft-com:office:office" xmlns:r="http://schemas.openxmlformats.org/officeDocument/2006/relationships" xmlns:m="http://schemas.openxmlformats.org/officeDocument/2006/math" xmlns:v="urn:schemas-microsoft-com:vml" xmlns:w10="urn:schemas-microsoft-com:office:word" xmlns:w="http://schemas.openxmlformats.org/wordprocessingml/2006/main" xmlns:sl="http://schemas.openxmlformats.org/schemaLibrary/2006/main">
-  <w:view w:val="normal"/>
-  <w:defaultTabStop w:val="708"/>
-  <w:hyphenationZone w:val="425"/>
-  <w:characterSpacingControl w:val="doNotCompress"/>
-  <w:compat>
-    <w:useFELayout/>
-  </w:compat>
-  <w:rsids>
-    <w:rsidRoot w:val="0013493F"/>
-    <w:rsid w:val="0013493F"/>
-    <w:rsid w:val="00E72077"/>
-  </w:rsids>
-  <m:mathPr>
-    <m:mathFont m:val="Cambria Math"/>
-    <m:brkBin m:val="before"/>
-    <m:brkBinSub m:val="--"/>
-    <m:smallFrac m:val="off"/>
-    <m:dispDef/>
-    <m:lMargin m:val="0"/>
-    <m:rMargin m:val="0"/>
-    <m:defJc m:val="centerGroup"/>
-    <m:wrapIndent m:val="1440"/>
-    <m:intLim m:val="subSup"/>
-    <m:naryLim m:val="undOvr"/>
-  </m:mathPr>
-  <w:themeFontLang w:val="hr-HR"/>
-  <w:clrSchemeMapping w:bg1="light1" w:t1="dark1" w:bg2="light2" w:t2="dark2" w:accent1="accent1" w:accent2="accent2" w:accent3="accent3" w:accent4="accent4" w:accent5="accent5" w:accent6="accent6" w:hyperlink="hyperlink" w:followedHyperlink="followedHyperlink"/>
-  <w:decimalSymbol w:val=","/>
-  <w:listSeparator w:val=";"/>
-</w:settings>
-</file>
-
-<file path=word/glossary/styles.xml><?xml version="1.0" encoding="utf-8"?>
-<w:styles xmlns:r="http://schemas.openxmlformats.org/officeDocument/2006/relationships" xmlns:w="http://schemas.openxmlformats.org/wordprocessingml/2006/main">
-  <w:docDefaults>
-    <w:rPrDefault>
-      <w:rPr>
-        <w:rFonts w:asciiTheme="minorHAnsi" w:eastAsiaTheme="minorEastAsia" w:hAnsiTheme="minorHAnsi" w:cstheme="minorBidi"/>
-        <w:sz w:val="22"/>
-        <w:szCs w:val="22"/>
-        <w:lang w:val="hr-HR" w:eastAsia="hr-HR" w:bidi="ar-SA"/>
-      </w:rPr>
-    </w:rPrDefault>
-    <w:pPrDefault>
-      <w:pPr>
-        <w:spacing w:after="200" w:line="276" w:lineRule="auto"/>
-      </w:pPr>
-    </w:pPrDefault>
-  </w:docDefaults>
-  <w:latentStyles w:defLockedState="0" w:defUIPriority="99" w:defSemiHidden="1" w:defUnhideWhenUsed="1" w:defQFormat="0" w:count="267">
-    <w:lsdException w:name="Normal" w:semiHidden="0" w:uiPriority="0" w:unhideWhenUsed="0" w:qFormat="1"/>
-    <w:lsdException w:name="heading 1" w:semiHidden="0" w:uiPriority="9" w:unhideWhenUsed="0" w:qFormat="1"/>
-    <w:lsdException w:name="heading 2" w:uiPriority="9" w:qFormat="1"/>
-    <w:lsdException w:name="heading 3" w:uiPriority="9" w:qFormat="1"/>
-    <w:lsdException w:name="heading 4" w:uiPriority="9" w:qFormat="1"/>
-    <w:lsdException w:name="heading 5" w:uiPriority="9" w:qFormat="1"/>
-    <w:lsdException w:name="heading 6" w:uiPriority="9" w:qFormat="1"/>
-    <w:lsdException w:name="heading 7" w:uiPriority="9" w:qFormat="1"/>
-    <w:lsdException w:name="heading 8" w:uiPriority="9" w:qFormat="1"/>
-    <w:lsdException w:name="heading 9" w:uiPriority="9" w:qFormat="1"/>
-    <w:lsdException w:name="toc 1" w:uiPriority="39"/>
-    <w:lsdException w:name="toc 2" w:uiPriority="39"/>
-    <w:lsdException w:name="toc 3" w:uiPriority="39"/>
-    <w:lsdException w:name="toc 4" w:uiPriority="39"/>
-    <w:lsdException w:name="toc 5" w:uiPriority="39"/>
-    <w:lsdException w:name="toc 6" w:uiPriority="39"/>
-    <w:lsdException w:name="toc 7" w:uiPriority="39"/>
-    <w:lsdException w:name="toc 8" w:uiPriority="39"/>
-    <w:lsdException w:name="toc 9" w:uiPriority="39"/>
-    <w:lsdException w:name="caption" w:uiPriority="35" w:qFormat="1"/>
-    <w:lsdException w:name="Title" w:semiHidden="0" w:uiPriority="10" w:unhideWhenUsed="0" w:qFormat="1"/>
-    <w:lsdException w:name="Default Paragraph Font" w:uiPriority="1"/>
-    <w:lsdException w:name="Subtitle" w:semiHidden="0" w:uiPriority="11" w:unhideWhenUsed="0" w:qFormat="1"/>
-    <w:lsdException w:name="Strong" w:semiHidden="0" w:uiPriority="22" w:unhideWhenUsed="0" w:qFormat="1"/>
-    <w:lsdException w:name="Emphasis" w:semiHidden="0" w:uiPriority="20" w:unhideWhenUsed="0" w:qFormat="1"/>
-    <w:lsdException w:name="Table Grid" w:semiHidden="0" w:uiPriority="59" w:unhideWhenUsed="0"/>
-    <w:lsdException w:name="Placeholder Text" w:unhideWhenUsed="0"/>
-    <w:lsdException w:name="No Spacing" w:semiHidden="0" w:uiPriority="1" w:unhideWhenUsed="0" w:qFormat="1"/>
-    <w:lsdException w:name="Light Shading" w:semiHidden="0" w:uiPriority="60" w:unhideWhenUsed="0"/>
-    <w:lsdException w:name="Light List" w:semiHidden="0" w:uiPriority="61" w:unhideWhenUsed="0"/>
-    <w:lsdException w:name="Light Grid" w:semiHidden="0" w:uiPriority="62" w:unhideWhenUsed="0"/>
-    <w:lsdException w:name="Medium Shading 1" w:semiHidden="0" w:uiPriority="63" w:unhideWhenUsed="0"/>
-    <w:lsdException w:name="Medium Shading 2" w:semiHidden="0" w:uiPriority="64" w:unhideWhenUsed="0"/>
-    <w:lsdException w:name="Medium List 1" w:semiHidden="0" w:uiPriority="65" w:unhideWhenUsed="0"/>
-    <w:lsdException w:name="Medium List 2" w:semiHidden="0" w:uiPriority="66" w:unhideWhenUsed="0"/>
-    <w:lsdException w:name="Medium Grid 1" w:semiHidden="0" w:uiPriority="67" w:unhideWhenUsed="0"/>
-    <w:lsdException w:name="Medium Grid 2" w:semiHidden="0" w:uiPriority="68" w:unhideWhenUsed="0"/>
-    <w:lsdException w:name="Medium Grid 3" w:semiHidden="0" w:uiPriority="69" w:unhideWhenUsed="0"/>
-    <w:lsdException w:name="Dark List" w:semiHidden="0" w:uiPriority="70" w:unhideWhenUsed="0"/>
-    <w:lsdException w:name="Colorful Shading" w:semiHidden="0" w:uiPriority="71" w:unhideWhenUsed="0"/>
-    <w:lsdException w:name="Colorful List" w:semiHidden="0" w:uiPriority="72" w:unhideWhenUsed="0"/>
-    <w:lsdException w:name="Colorful Grid" w:semiHidden="0" w:uiPriority="73" w:unhideWhenUsed="0"/>
-    <w:lsdException w:name="Light Shading Accent 1" w:semiHidden="0" w:uiPriority="60" w:unhideWhenUsed="0"/>
-    <w:lsdException w:name="Light List Accent 1" w:semiHidden="0" w:uiPriority="61" w:unhideWhenUsed="0"/>
-    <w:lsdException w:name="Light Grid Accent 1" w:semiHidden="0" w:uiPriority="62" w:unhideWhenUsed="0"/>
-    <w:lsdException w:name="Medium Shading 1 Accent 1" w:semiHidden="0" w:uiPriority="63" w:unhideWhenUsed="0"/>
-    <w:lsdException w:name="Medium Shading 2 Accent 1" w:semiHidden="0" w:uiPriority="64" w:unhideWhenUsed="0"/>
-    <w:lsdException w:name="Medium List 1 Accent 1" w:semiHidden="0" w:uiPriority="65" w:unhideWhenUsed="0"/>
-    <w:lsdException w:name="Revision" w:unhideWhenUsed="0"/>
-    <w:lsdException w:name="List Paragraph" w:semiHidden="0" w:uiPriority="34" w:unhideWhenUsed="0" w:qFormat="1"/>
-    <w:lsdException w:name="Quote" w:semiHidden="0" w:uiPriority="29" w:unhideWhenUsed="0" w:qFormat="1"/>
-    <w:lsdException w:name="Intense Quote" w:semiHidden="0" w:uiPriority="30" w:unhideWhenUsed="0" w:qFormat="1"/>
-    <w:lsdException w:name="Medium List 2 Accent 1" w:semiHidden="0" w:uiPriority="66" w:unhideWhenUsed="0"/>
-    <w:lsdException w:name="Medium Grid 1 Accent 1" w:semiHidden="0" w:uiPriority="67" w:unhideWhenUsed="0"/>
-    <w:lsdException w:name="Medium Grid 2 Accent 1" w:semiHidden="0" w:uiPriority="68" w:unhideWhenUsed="0"/>
-    <w:lsdException w:name="Medium Grid 3 Accent 1" w:semiHidden="0" w:uiPriority="69" w:unhideWhenUsed="0"/>
-    <w:lsdException w:name="Dark List Accent 1" w:semiHidden="0" w:uiPriority="70" w:unhideWhenUsed="0"/>
-    <w:lsdException w:name="Colorful Shading Accent 1" w:semiHidden="0" w:uiPriority="71" w:unhideWhenUsed="0"/>
-    <w:lsdException w:name="Colorful List Accent 1" w:semiHidden="0" w:uiPriority="72" w:unhideWhenUsed="0"/>
-    <w:lsdException w:name="Colorful Grid Accent 1" w:semiHidden="0" w:uiPriority="73" w:unhideWhenUsed="0"/>
-    <w:lsdException w:name="Light Shading Accent 2" w:semiHidden="0" w:uiPriority="60" w:unhideWhenUsed="0"/>
-    <w:lsdException w:name="Light List Accent 2" w:semiHidden="0" w:uiPriority="61" w:unhideWhenUsed="0"/>
-    <w:lsdException w:name="Light Grid Accent 2" w:semiHidden="0" w:uiPriority="62" w:unhideWhenUsed="0"/>
-    <w:lsdException w:name="Medium Shading 1 Accent 2" w:semiHidden="0" w:uiPriority="63" w:unhideWhenUsed="0"/>
-    <w:lsdException w:name="Medium Shading 2 Accent 2" w:semiHidden="0" w:uiPriority="64" w:unhideWhenUsed="0"/>
-    <w:lsdException w:name="Medium List 1 Accent 2" w:semiHidden="0" w:uiPriority="65" w:unhideWhenUsed="0"/>
-    <w:lsdException w:name="Medium List 2 Accent 2" w:semiHidden="0" w:uiPriority="66" w:unhideWhenUsed="0"/>
-    <w:lsdException w:name="Medium Grid 1 Accent 2" w:semiHidden="0" w:uiPriority="67" w:unhideWhenUsed="0"/>
-    <w:lsdException w:name="Medium Grid 2 Accent 2" w:semiHidden="0" w:uiPriority="68" w:unhideWhenUsed="0"/>
-    <w:lsdException w:name="Medium Grid 3 Accent 2" w:semiHidden="0" w:uiPriority="69" w:unhideWhenUsed="0"/>
-    <w:lsdException w:name="Dark List Accent 2" w:semiHidden="0" w:uiPriority="70" w:unhideWhenUsed="0"/>
-    <w:lsdException w:name="Colorful Shading Accent 2" w:semiHidden="0" w:uiPriority="71" w:unhideWhenUsed="0"/>
-    <w:lsdException w:name="Colorful List Accent 2" w:semiHidden="0" w:uiPriority="72" w:unhideWhenUsed="0"/>
-    <w:lsdException w:name="Colorful Grid Accent 2" w:semiHidden="0" w:uiPriority="73" w:unhideWhenUsed="0"/>
-    <w:lsdException w:name="Light Shading Accent 3" w:semiHidden="0" w:uiPriority="60" w:unhideWhenUsed="0"/>
-    <w:lsdException w:name="Light List Accent 3" w:semiHidden="0" w:uiPriority="61" w:unhideWhenUsed="0"/>
-    <w:lsdException w:name="Light Grid Accent 3" w:semiHidden="0" w:uiPriority="62" w:unhideWhenUsed="0"/>
-    <w:lsdException w:name="Medium Shading 1 Accent 3" w:semiHidden="0" w:uiPriority="63" w:unhideWhenUsed="0"/>
-    <w:lsdException w:name="Medium Shading 2 Accent 3" w:semiHidden="0" w:uiPriority="64" w:unhideWhenUsed="0"/>
-    <w:lsdException w:name="Medium List 1 Accent 3" w:semiHidden="0" w:uiPriority="65" w:unhideWhenUsed="0"/>
-    <w:lsdException w:name="Medium List 2 Accent 3" w:semiHidden="0" w:uiPriority="66" w:unhideWhenUsed="0"/>
-    <w:lsdException w:name="Medium Grid 1 Accent 3" w:semiHidden="0" w:uiPriority="67" w:unhideWhenUsed="0"/>
-    <w:lsdException w:name="Medium Grid 2 Accent 3" w:semiHidden="0" w:uiPriority="68" w:unhideWhenUsed="0"/>
-    <w:lsdException w:name="Medium Grid 3 Accent 3" w:semiHidden="0" w:uiPriority="69" w:unhideWhenUsed="0"/>
-    <w:lsdException w:name="Dark List Accent 3" w:semiHidden="0" w:uiPriority="70" w:unhideWhenUsed="0"/>
-    <w:lsdException w:name="Colorful Shading Accent 3" w:semiHidden="0" w:uiPriority="71" w:unhideWhenUsed="0"/>
-    <w:lsdException w:name="Colorful List Accent 3" w:semiHidden="0" w:uiPriority="72" w:unhideWhenUsed="0"/>
-    <w:lsdException w:name="Colorful Grid Accent 3" w:semiHidden="0" w:uiPriority="73" w:unhideWhenUsed="0"/>
-    <w:lsdException w:name="Light Shading Accent 4" w:semiHidden="0" w:uiPriority="60" w:unhideWhenUsed="0"/>
-    <w:lsdException w:name="Light List Accent 4" w:semiHidden="0" w:uiPriority="61" w:unhideWhenUsed="0"/>
-    <w:lsdException w:name="Light Grid Accent 4" w:semiHidden="0" w:uiPriority="62" w:unhideWhenUsed="0"/>
-    <w:lsdException w:name="Medium Shading 1 Accent 4" w:semiHidden="0" w:uiPriority="63" w:unhideWhenUsed="0"/>
-    <w:lsdException w:name="Medium Shading 2 Accent 4" w:semiHidden="0" w:uiPriority="64" w:unhideWhenUsed="0"/>
-    <w:lsdException w:name="Medium List 1 Accent 4" w:semiHidden="0" w:uiPriority="65" w:unhideWhenUsed="0"/>
-    <w:lsdException w:name="Medium List 2 Accent 4" w:semiHidden="0" w:uiPriority="66" w:unhideWhenUsed="0"/>
-    <w:lsdException w:name="Medium Grid 1 Accent 4" w:semiHidden="0" w:uiPriority="67" w:unhideWhenUsed="0"/>
-    <w:lsdException w:name="Medium Grid 2 Accent 4" w:semiHidden="0" w:uiPriority="68" w:unhideWhenUsed="0"/>
-    <w:lsdException w:name="Medium Grid 3 Accent 4" w:semiHidden="0" w:uiPriority="69" w:unhideWhenUsed="0"/>
-    <w:lsdException w:name="Dark List Accent 4" w:semiHidden="0" w:uiPriority="70" w:unhideWhenUsed="0"/>
-    <w:lsdException w:name="Colorful Shading Accent 4" w:semiHidden="0" w:uiPriority="71" w:unhideWhenUsed="0"/>
-    <w:lsdException w:name="Colorful List Accent 4" w:semiHidden="0" w:uiPriority="72" w:unhideWhenUsed="0"/>
-    <w:lsdException w:name="Colorful Grid Accent 4" w:semiHidden="0" w:uiPriority="73" w:unhideWhenUsed="0"/>
-    <w:lsdException w:name="Light Shading Accent 5" w:semiHidden="0" w:uiPriority="60" w:unhideWhenUsed="0"/>
-    <w:lsdException w:name="Light List Accent 5" w:semiHidden="0" w:uiPriority="61" w:unhideWhenUsed="0"/>
-    <w:lsdException w:name="Light Grid Accent 5" w:semiHidden="0" w:uiPriority="62" w:unhideWhenUsed="0"/>
-    <w:lsdException w:name="Medium Shading 1 Accent 5" w:semiHidden="0" w:uiPriority="63" w:unhideWhenUsed="0"/>
-    <w:lsdException w:name="Medium Shading 2 Accent 5" w:semiHidden="0" w:uiPriority="64" w:unhideWhenUsed="0"/>
-    <w:lsdException w:name="Medium List 1 Accent 5" w:semiHidden="0" w:uiPriority="65" w:unhideWhenUsed="0"/>
-    <w:lsdException w:name="Medium List 2 Accent 5" w:semiHidden="0" w:uiPriority="66" w:unhideWhenUsed="0"/>
-    <w:lsdException w:name="Medium Grid 1 Accent 5" w:semiHidden="0" w:uiPriority="67" w:unhideWhenUsed="0"/>
-    <w:lsdException w:name="Medium Grid 2 Accent 5" w:semiHidden="0" w:uiPriority="68" w:unhideWhenUsed="0"/>
-    <w:lsdException w:name="Medium Grid 3 Accent 5" w:semiHidden="0" w:uiPriority="69" w:unhideWhenUsed="0"/>
-    <w:lsdException w:name="Dark List Accent 5" w:semiHidden="0" w:uiPriority="70" w:unhideWhenUsed="0"/>
-    <w:lsdException w:name="Colorful Shading Accent 5" w:semiHidden="0" w:uiPriority="71" w:unhideWhenUsed="0"/>
-    <w:lsdException w:name="Colorful List Accent 5" w:semiHidden="0" w:uiPriority="72" w:unhideWhenUsed="0"/>
-    <w:lsdException w:name="Colorful Grid Accent 5" w:semiHidden="0" w:uiPriority="73" w:unhideWhenUsed="0"/>
-    <w:lsdException w:name="Light Shading Accent 6" w:semiHidden="0" w:uiPriority="60" w:unhideWhenUsed="0"/>
-    <w:lsdException w:name="Light List Accent 6" w:semiHidden="0" w:uiPriority="61" w:unhideWhenUsed="0"/>
-    <w:lsdException w:name="Light Grid Accent 6" w:semiHidden="0" w:uiPriority="62" w:unhideWhenUsed="0"/>
-    <w:lsdException w:name="Medium Shading 1 Accent 6" w:semiHidden="0" w:uiPriority="63" w:unhideWhenUsed="0"/>
-    <w:lsdException w:name="Medium Shading 2 Accent 6" w:semiHidden="0" w:uiPriority="64" w:unhideWhenUsed="0"/>
-    <w:lsdException w:name="Medium List 1 Accent 6" w:semiHidden="0" w:uiPriority="65" w:unhideWhenUsed="0"/>
-    <w:lsdException w:name="Medium List 2 Accent 6" w:semiHidden="0" w:uiPriority="66" w:unhideWhenUsed="0"/>
-    <w:lsdException w:name="Medium Grid 1 Accent 6" w:semiHidden="0" w:uiPriority="67" w:unhideWhenUsed="0"/>
-    <w:lsdException w:name="Medium Grid 2 Accent 6" w:semiHidden="0" w:uiPriority="68" w:unhideWhenUsed="0"/>
-    <w:lsdException w:name="Medium Grid 3 Accent 6" w:semiHidden="0" w:uiPriority="69" w:unhideWhenUsed="0"/>
-    <w:lsdException w:name="Dark List Accent 6" w:semiHidden="0" w:uiPriority="70" w:unhideWhenUsed="0"/>
-    <w:lsdException w:name="Colorful Shading Accent 6" w:semiHidden="0" w:uiPriority="71" w:unhideWhenUsed="0"/>
-    <w:lsdException w:name="Colorful List Accent 6" w:semiHidden="0" w:uiPriority="72" w:unhideWhenUsed="0"/>
-    <w:lsdException w:name="Colorful Grid Accent 6" w:semiHidden="0" w:uiPriority="73" w:unhideWhenUsed="0"/>
-    <w:lsdException w:name="Subtle Emphasis" w:semiHidden="0" w:uiPriority="19" w:unhideWhenUsed="0" w:qFormat="1"/>
-    <w:lsdException w:name="Intense Emphasis" w:semiHidden="0" w:uiPriority="21" w:unhideWhenUsed="0" w:qFormat="1"/>
-    <w:lsdException w:name="Subtle Reference" w:semiHidden="0" w:uiPriority="31" w:unhideWhenUsed="0" w:qFormat="1"/>
-    <w:lsdException w:name="Intense Reference" w:semiHidden="0" w:uiPriority="32" w:unhideWhenUsed="0" w:qFormat="1"/>
-    <w:lsdException w:name="Book Title" w:semiHidden="0" w:uiPriority="33" w:unhideWhenUsed="0" w:qFormat="1"/>
-    <w:lsdException w:name="Bibliography" w:uiPriority="37"/>
-    <w:lsdException w:name="TOC Heading" w:uiPriority="39" w:qFormat="1"/>
-  </w:latentStyles>
-  <w:style w:type="paragraph" w:default="1" w:styleId="Normal">
-    <w:name w:val="Normal"/>
-    <w:qFormat/>
-  </w:style>
-  <w:style w:type="character" w:default="1" w:styleId="DefaultParagraphFont">
-    <w:name w:val="Default Paragraph Font"/>
-    <w:uiPriority w:val="1"/>
-    <w:semiHidden/>
-    <w:unhideWhenUsed/>
-  </w:style>
-  <w:style w:type="table" w:default="1" w:styleId="TableNormal">
-    <w:name w:val="Normal Table"/>
-    <w:uiPriority w:val="99"/>
-    <w:semiHidden/>
-    <w:unhideWhenUsed/>
-    <w:qFormat/>
-    <w:tblPr>
-      <w:tblInd w:w="0" w:type="dxa"/>
-      <w:tblCellMar>
-        <w:top w:w="0" w:type="dxa"/>
-        <w:left w:w="108" w:type="dxa"/>
-        <w:bottom w:w="0" w:type="dxa"/>
-        <w:right w:w="108" w:type="dxa"/>
-      </w:tblCellMar>
-    </w:tblPr>
-  </w:style>
-  <w:style w:type="numbering" w:default="1" w:styleId="NoList">
-    <w:name w:val="No List"/>
-    <w:uiPriority w:val="99"/>
-    <w:semiHidden/>
-    <w:unhideWhenUsed/>
-  </w:style>
-  <w:style w:type="paragraph" w:customStyle="1" w:styleId="5B44036694824F2E88FEA1265F231D27">
-    <w:name w:val="5B44036694824F2E88FEA1265F231D27"/>
-    <w:rsid w:val="0013493F"/>
-  </w:style>
-  <w:style w:type="paragraph" w:customStyle="1" w:styleId="6EBB09333DD34258803964D558C5FC5F">
-    <w:name w:val="6EBB09333DD34258803964D558C5FC5F"/>
-    <w:rsid w:val="0013493F"/>
-  </w:style>
-  <w:style w:type="paragraph" w:customStyle="1" w:styleId="0814CB787F24469CA930DA4E745DE343">
-    <w:name w:val="0814CB787F24469CA930DA4E745DE343"/>
-    <w:rsid w:val="0013493F"/>
-  </w:style>
-  <w:style w:type="paragraph" w:customStyle="1" w:styleId="F228E400DC134272B959EADCE7D5C3AC">
-    <w:name w:val="F228E400DC134272B959EADCE7D5C3AC"/>
-    <w:rsid w:val="0013493F"/>
-  </w:style>
-  <w:style w:type="paragraph" w:customStyle="1" w:styleId="6E64AA2E2EE949A9B134436F15A15EA3">
-    <w:name w:val="6E64AA2E2EE949A9B134436F15A15EA3"/>
-    <w:rsid w:val="0013493F"/>
-  </w:style>
-  <w:style w:type="paragraph" w:customStyle="1" w:styleId="DF14B6BEFF21481DB550DE28A1CE181A">
-    <w:name w:val="DF14B6BEFF21481DB550DE28A1CE181A"/>
-    <w:rsid w:val="0013493F"/>
-  </w:style>
-</w:styles>
-</file>
-
-<file path=word/glossary/webSettings.xml><?xml version="1.0" encoding="utf-8"?>
-<w:webSettings xmlns:r="http://schemas.openxmlformats.org/officeDocument/2006/relationships" xmlns:w="http://schemas.openxmlformats.org/wordprocessingml/2006/main">
-  <w:optimizeForBrowser/>
-</w:webSettings>
-</file>
-
 <file path=word/theme/theme1.xml><?xml version="1.0" encoding="utf-8"?>
 <a:theme xmlns:a="http://schemas.openxmlformats.org/drawingml/2006/main" name="Office Theme">
   <a:themeElements>
@@ -3514,7 +3349,7 @@
 </file>
 
 <file path=customXml/itemProps1.xml><?xml version="1.0" encoding="utf-8"?>
-<ds:datastoreItem xmlns:ds="http://schemas.openxmlformats.org/officeDocument/2006/customXml" ds:itemID="{F7D33AF2-7B2E-45AB-96EF-054D3351F437}">
+<ds:datastoreItem xmlns:ds="http://schemas.openxmlformats.org/officeDocument/2006/customXml" ds:itemID="{5539DA47-290D-437E-92A1-07DF6A5812A8}">
   <ds:schemaRefs>
     <ds:schemaRef ds:uri="http://schemas.openxmlformats.org/officeDocument/2006/bibliography"/>
   </ds:schemaRefs>

</xml_diff>

<commit_message>
Revert "Sequence diagram + update to design doc"
This reverts commit b7359318bdf411ce951cf48fef84755b25baf872.
</commit_message>
<xml_diff>
--- a/Team 3 Project1.docx
+++ b/Team 3 Project1.docx
@@ -64,6 +64,9 @@
                 </w:rPr>
                 <w:alias w:val="Title"/>
                 <w:id w:val="15524250"/>
+                <w:placeholder>
+                  <w:docPart w:val="6EBB09333DD34258803964D558C5FC5F"/>
+                </w:placeholder>
                 <w:dataBinding w:prefixMappings="xmlns:ns0='http://schemas.openxmlformats.org/package/2006/metadata/core-properties' xmlns:ns1='http://purl.org/dc/elements/1.1/'" w:xpath="/ns0:coreProperties[1]/ns1:title[1]" w:storeItemID="{6C3C8BC8-F283-45AE-878A-BAB7291924A1}"/>
                 <w:text/>
               </w:sdtPr>
@@ -113,6 +116,9 @@
                 </w:rPr>
                 <w:alias w:val="Subtitle"/>
                 <w:id w:val="15524255"/>
+                <w:placeholder>
+                  <w:docPart w:val="0814CB787F24469CA930DA4E745DE343"/>
+                </w:placeholder>
                 <w:dataBinding w:prefixMappings="xmlns:ns0='http://schemas.openxmlformats.org/package/2006/metadata/core-properties' xmlns:ns1='http://purl.org/dc/elements/1.1/'" w:xpath="/ns0:coreProperties[1]/ns1:subject[1]" w:storeItemID="{6C3C8BC8-F283-45AE-878A-BAB7291924A1}"/>
                 <w:text/>
               </w:sdtPr>
@@ -268,6 +274,13 @@
     </w:sdt>
     <w:sdt>
       <w:sdtPr>
+        <w:id w:val="76032300"/>
+        <w:docPartObj>
+          <w:docPartGallery w:val="Table of Contents"/>
+          <w:docPartUnique/>
+        </w:docPartObj>
+      </w:sdtPr>
+      <w:sdtEndPr>
         <w:rPr>
           <w:rFonts w:asciiTheme="minorHAnsi" w:eastAsiaTheme="minorHAnsi" w:hAnsiTheme="minorHAnsi" w:cstheme="minorBidi"/>
           <w:b w:val="0"/>
@@ -277,12 +290,7 @@
           <w:szCs w:val="22"/>
           <w:lang w:val="hr-HR"/>
         </w:rPr>
-        <w:id w:val="76032300"/>
-        <w:docPartObj>
-          <w:docPartGallery w:val="Table of Contents"/>
-          <w:docPartUnique/>
-        </w:docPartObj>
-      </w:sdtPr>
+      </w:sdtEndPr>
       <w:sdtContent>
         <w:p>
           <w:pPr>
@@ -313,7 +321,7 @@
           <w:r>
             <w:fldChar w:fldCharType="separate"/>
           </w:r>
-          <w:hyperlink w:anchor="_Toc447490135" w:history="1">
+          <w:hyperlink w:anchor="_Toc446275058" w:history="1">
             <w:r>
               <w:rPr>
                 <w:rStyle w:val="Hyperlink"/>
@@ -341,7 +349,7 @@
                 <w:noProof/>
                 <w:webHidden/>
               </w:rPr>
-              <w:instrText xml:space="preserve"> PAGEREF _Toc447490135 \h </w:instrText>
+              <w:instrText xml:space="preserve"> PAGEREF _Toc446275058 \h </w:instrText>
             </w:r>
             <w:r>
               <w:rPr>
@@ -384,7 +392,7 @@
               <w:lang w:eastAsia="hr-HR"/>
             </w:rPr>
           </w:pPr>
-          <w:hyperlink w:anchor="_Toc447490136" w:history="1">
+          <w:hyperlink w:anchor="_Toc446275059" w:history="1">
             <w:r>
               <w:rPr>
                 <w:rStyle w:val="Hyperlink"/>
@@ -412,7 +420,7 @@
                 <w:noProof/>
                 <w:webHidden/>
               </w:rPr>
-              <w:instrText xml:space="preserve"> PAGEREF _Toc447490136 \h </w:instrText>
+              <w:instrText xml:space="preserve"> PAGEREF _Toc446275059 \h </w:instrText>
             </w:r>
             <w:r>
               <w:rPr>
@@ -455,7 +463,7 @@
               <w:lang w:eastAsia="hr-HR"/>
             </w:rPr>
           </w:pPr>
-          <w:hyperlink w:anchor="_Toc447490137" w:history="1">
+          <w:hyperlink w:anchor="_Toc446275060" w:history="1">
             <w:r>
               <w:rPr>
                 <w:rStyle w:val="Hyperlink"/>
@@ -483,7 +491,7 @@
                 <w:noProof/>
                 <w:webHidden/>
               </w:rPr>
-              <w:instrText xml:space="preserve"> PAGEREF _Toc447490137 \h </w:instrText>
+              <w:instrText xml:space="preserve"> PAGEREF _Toc446275060 \h </w:instrText>
             </w:r>
             <w:r>
               <w:rPr>
@@ -526,7 +534,7 @@
               <w:lang w:eastAsia="hr-HR"/>
             </w:rPr>
           </w:pPr>
-          <w:hyperlink w:anchor="_Toc447490138" w:history="1">
+          <w:hyperlink w:anchor="_Toc446275061" w:history="1">
             <w:r>
               <w:rPr>
                 <w:rStyle w:val="Hyperlink"/>
@@ -554,7 +562,7 @@
                 <w:noProof/>
                 <w:webHidden/>
               </w:rPr>
-              <w:instrText xml:space="preserve"> PAGEREF _Toc447490138 \h </w:instrText>
+              <w:instrText xml:space="preserve"> PAGEREF _Toc446275061 \h </w:instrText>
             </w:r>
             <w:r>
               <w:rPr>
@@ -597,7 +605,7 @@
               <w:lang w:eastAsia="hr-HR"/>
             </w:rPr>
           </w:pPr>
-          <w:hyperlink w:anchor="_Toc447490139" w:history="1">
+          <w:hyperlink w:anchor="_Toc446275062" w:history="1">
             <w:r>
               <w:rPr>
                 <w:rStyle w:val="Hyperlink"/>
@@ -625,7 +633,7 @@
                 <w:noProof/>
                 <w:webHidden/>
               </w:rPr>
-              <w:instrText xml:space="preserve"> PAGEREF _Toc447490139 \h </w:instrText>
+              <w:instrText xml:space="preserve"> PAGEREF _Toc446275062 \h </w:instrText>
             </w:r>
             <w:r>
               <w:rPr>
@@ -668,7 +676,7 @@
               <w:lang w:eastAsia="hr-HR"/>
             </w:rPr>
           </w:pPr>
-          <w:hyperlink w:anchor="_Toc447490140" w:history="1">
+          <w:hyperlink w:anchor="_Toc446275063" w:history="1">
             <w:r>
               <w:rPr>
                 <w:rStyle w:val="Hyperlink"/>
@@ -696,7 +704,7 @@
                 <w:noProof/>
                 <w:webHidden/>
               </w:rPr>
-              <w:instrText xml:space="preserve"> PAGEREF _Toc447490140 \h </w:instrText>
+              <w:instrText xml:space="preserve"> PAGEREF _Toc446275063 \h </w:instrText>
             </w:r>
             <w:r>
               <w:rPr>
@@ -739,7 +747,7 @@
               <w:lang w:eastAsia="hr-HR"/>
             </w:rPr>
           </w:pPr>
-          <w:hyperlink w:anchor="_Toc447490141" w:history="1">
+          <w:hyperlink w:anchor="_Toc446275064" w:history="1">
             <w:r>
               <w:rPr>
                 <w:rStyle w:val="Hyperlink"/>
@@ -767,7 +775,7 @@
                 <w:noProof/>
                 <w:webHidden/>
               </w:rPr>
-              <w:instrText xml:space="preserve"> PAGEREF _Toc447490141 \h </w:instrText>
+              <w:instrText xml:space="preserve"> PAGEREF _Toc446275064 \h </w:instrText>
             </w:r>
             <w:r>
               <w:rPr>
@@ -810,14 +818,14 @@
               <w:lang w:eastAsia="hr-HR"/>
             </w:rPr>
           </w:pPr>
-          <w:hyperlink w:anchor="_Toc447490142" w:history="1">
+          <w:hyperlink w:anchor="_Toc446275065" w:history="1">
             <w:r>
               <w:rPr>
                 <w:rStyle w:val="Hyperlink"/>
                 <w:noProof/>
                 <w:lang w:val="en-US"/>
               </w:rPr>
-              <w:t>Sequence Diagram</w:t>
+              <w:t>Rationale</w:t>
             </w:r>
             <w:r>
               <w:rPr>
@@ -838,7 +846,7 @@
                 <w:noProof/>
                 <w:webHidden/>
               </w:rPr>
-              <w:instrText xml:space="preserve"> PAGEREF _Toc447490142 \h </w:instrText>
+              <w:instrText xml:space="preserve"> PAGEREF _Toc446275065 \h </w:instrText>
             </w:r>
             <w:r>
               <w:rPr>
@@ -858,78 +866,7 @@
                 <w:noProof/>
                 <w:webHidden/>
               </w:rPr>
-              <w:t>7</w:t>
-            </w:r>
-            <w:r>
-              <w:rPr>
-                <w:noProof/>
-                <w:webHidden/>
-              </w:rPr>
-              <w:fldChar w:fldCharType="end"/>
-            </w:r>
-          </w:hyperlink>
-        </w:p>
-        <w:p>
-          <w:pPr>
-            <w:pStyle w:val="TOC2"/>
-            <w:tabs>
-              <w:tab w:val="right" w:leader="dot" w:pos="9062"/>
-            </w:tabs>
-            <w:rPr>
-              <w:rFonts w:eastAsiaTheme="minorEastAsia"/>
-              <w:noProof/>
-              <w:lang w:eastAsia="hr-HR"/>
-            </w:rPr>
-          </w:pPr>
-          <w:hyperlink w:anchor="_Toc447490143" w:history="1">
-            <w:r>
-              <w:rPr>
-                <w:rStyle w:val="Hyperlink"/>
-                <w:noProof/>
-                <w:lang w:val="en-US"/>
-              </w:rPr>
-              <w:t>Rationale</w:t>
-            </w:r>
-            <w:r>
-              <w:rPr>
-                <w:noProof/>
-                <w:webHidden/>
-              </w:rPr>
-              <w:tab/>
-            </w:r>
-            <w:r>
-              <w:rPr>
-                <w:noProof/>
-                <w:webHidden/>
-              </w:rPr>
-              <w:fldChar w:fldCharType="begin"/>
-            </w:r>
-            <w:r>
-              <w:rPr>
-                <w:noProof/>
-                <w:webHidden/>
-              </w:rPr>
-              <w:instrText xml:space="preserve"> PAGEREF _Toc447490143 \h </w:instrText>
-            </w:r>
-            <w:r>
-              <w:rPr>
-                <w:noProof/>
-                <w:webHidden/>
-              </w:rPr>
-            </w:r>
-            <w:r>
-              <w:rPr>
-                <w:noProof/>
-                <w:webHidden/>
-              </w:rPr>
-              <w:fldChar w:fldCharType="separate"/>
-            </w:r>
-            <w:r>
-              <w:rPr>
-                <w:noProof/>
-                <w:webHidden/>
-              </w:rPr>
-              <w:t>7</w:t>
+              <w:t>6</w:t>
             </w:r>
             <w:r>
               <w:rPr>
@@ -973,7 +910,7 @@
           <w:lang w:val="en-US"/>
         </w:rPr>
       </w:pPr>
-      <w:bookmarkStart w:id="0" w:name="_Toc447490135"/>
+      <w:bookmarkStart w:id="0" w:name="_Toc446275058"/>
       <w:r>
         <w:rPr>
           <w:lang w:val="en-US"/>
@@ -982,6 +919,19 @@
         <w:t>Classes</w:t>
       </w:r>
       <w:bookmarkEnd w:id="0"/>
+    </w:p>
+    <w:p>
+      <w:pPr>
+        <w:rPr>
+          <w:lang w:val="en-US"/>
+        </w:rPr>
+      </w:pPr>
+      <w:r>
+        <w:rPr>
+          <w:lang w:val="en-US"/>
+        </w:rPr>
+        <w:tab/>
+      </w:r>
     </w:p>
     <w:p>
       <w:pPr>
@@ -1185,7 +1135,7 @@
           <w:lang w:val="en-US"/>
         </w:rPr>
       </w:pPr>
-      <w:bookmarkStart w:id="1" w:name="_Toc447490136"/>
+      <w:bookmarkStart w:id="1" w:name="_Toc446275059"/>
       <w:r>
         <w:rPr>
           <w:lang w:val="en-US"/>
@@ -1239,7 +1189,7 @@
           <w:lang w:val="en-US"/>
         </w:rPr>
       </w:pPr>
-      <w:bookmarkStart w:id="2" w:name="_Toc447490137"/>
+      <w:bookmarkStart w:id="2" w:name="_Toc446275060"/>
       <w:r>
         <w:rPr>
           <w:lang w:val="en-US"/>
@@ -2039,7 +1989,7 @@
           <w:lang w:val="en-US"/>
         </w:rPr>
       </w:pPr>
-      <w:bookmarkStart w:id="3" w:name="_Toc447490138"/>
+      <w:bookmarkStart w:id="3" w:name="_Toc446275061"/>
       <w:r>
         <w:rPr>
           <w:lang w:val="en-US"/>
@@ -2055,7 +2005,7 @@
           <w:lang w:val="en-US"/>
         </w:rPr>
       </w:pPr>
-      <w:bookmarkStart w:id="4" w:name="_Toc447490139"/>
+      <w:bookmarkStart w:id="4" w:name="_Toc446275062"/>
       <w:r>
         <w:rPr>
           <w:lang w:val="en-US"/>
@@ -2075,12 +2025,6 @@
         <w:t xml:space="preserve"> Diagram</w:t>
       </w:r>
       <w:bookmarkEnd w:id="4"/>
-      <w:r>
-        <w:rPr>
-          <w:lang w:val="en-US"/>
-        </w:rPr>
-        <w:t xml:space="preserve"> </w:t>
-      </w:r>
     </w:p>
     <w:p>
       <w:pPr>
@@ -2125,7 +2069,7 @@
           <w:lang w:val="en-US"/>
         </w:rPr>
       </w:pPr>
-      <w:bookmarkStart w:id="5" w:name="_Toc447490140"/>
+      <w:bookmarkStart w:id="5" w:name="_Toc446275063"/>
       <w:r>
         <w:rPr>
           <w:lang w:val="en-US"/>
@@ -2139,25 +2083,6 @@
         <w:t>ubsystem</w:t>
       </w:r>
       <w:bookmarkEnd w:id="5"/>
-    </w:p>
-    <w:p>
-      <w:pPr>
-        <w:rPr>
-          <w:lang w:val="en-US"/>
-        </w:rPr>
-      </w:pPr>
-      <w:r>
-        <w:rPr>
-          <w:lang w:val="en-US"/>
-        </w:rPr>
-        <w:tab/>
-      </w:r>
-      <w:r>
-        <w:rPr>
-          <w:lang w:val="en-US"/>
-        </w:rPr>
-        <w:t>The diagram depicts the intended use of the IMG Album class in the role of a facade for the application. The user will have access to it but without it the user would be unable to directly interact with any other classes. This however is a modified version of the facade pattern due to the fact that the IMG Album can interact with all parts of the subsystem while IMG Loader and IMG Editor can interact with the third part of the subsystem, the IMG object but they are still unaware of each other's existence.</w:t>
-      </w:r>
     </w:p>
     <w:p>
       <w:pPr>
@@ -2178,12 +2103,25 @@
     </w:p>
     <w:p>
       <w:pPr>
+        <w:rPr>
+          <w:lang w:val="en-US"/>
+        </w:rPr>
+      </w:pPr>
+      <w:r>
+        <w:rPr>
+          <w:lang w:val="en-US"/>
+        </w:rPr>
+        <w:br w:type="page"/>
+      </w:r>
+    </w:p>
+    <w:p>
+      <w:pPr>
         <w:pStyle w:val="Heading2"/>
         <w:rPr>
           <w:lang w:val="en-US"/>
         </w:rPr>
       </w:pPr>
-      <w:bookmarkStart w:id="6" w:name="_Toc447490141"/>
+      <w:bookmarkStart w:id="6" w:name="_Toc446275064"/>
       <w:r>
         <w:rPr>
           <w:lang w:val="en-US"/>
@@ -2192,20 +2130,6 @@
         <w:t>Object Diagram</w:t>
       </w:r>
       <w:bookmarkEnd w:id="6"/>
-    </w:p>
-    <w:p>
-      <w:pPr>
-        <w:rPr>
-          <w:lang w:val="en-US"/>
-        </w:rPr>
-      </w:pPr>
-      <w:r>
-        <w:rPr>
-          <w:lang w:val="en-US"/>
-        </w:rPr>
-        <w:tab/>
-        <w:t>During run-time the application will consist of the IMG Album object which is created when the application starts. When needed the IMG Loader object will be created and it will be discarded after it has served its purpose. Same goes for the IMG Editor object. This approach was chosen to simplify the procedure of storing information about image editing in order to avoid conflicts in regards to how each image was edited. Furthermore during the run-time IMG objects will be created for every image that is used in an album. These image objects will persist as long as the album persists.</w:t>
-      </w:r>
     </w:p>
     <w:p>
       <w:pPr>
@@ -2226,105 +2150,25 @@
     </w:p>
     <w:p>
       <w:pPr>
-        <w:rPr>
-          <w:rFonts w:asciiTheme="majorHAnsi" w:eastAsiaTheme="majorEastAsia" w:hAnsiTheme="majorHAnsi" w:cstheme="majorBidi"/>
-          <w:b/>
-          <w:bCs/>
-          <w:color w:val="4F81BD" w:themeColor="accent1"/>
-          <w:sz w:val="26"/>
-          <w:szCs w:val="26"/>
-          <w:lang w:val="en-US"/>
-        </w:rPr>
-      </w:pPr>
-      <w:r>
-        <w:rPr>
-          <w:lang w:val="en-US"/>
-        </w:rPr>
-        <w:br w:type="page"/>
-      </w:r>
-    </w:p>
-    <w:p>
-      <w:pPr>
         <w:pStyle w:val="Heading2"/>
         <w:rPr>
           <w:lang w:val="en-US"/>
         </w:rPr>
       </w:pPr>
-      <w:bookmarkStart w:id="7" w:name="_Toc447490142"/>
-      <w:r>
-        <w:rPr>
-          <w:lang w:val="en-US"/>
-        </w:rPr>
-        <w:lastRenderedPageBreak/>
-        <w:t>Sequence Diagram</w:t>
+      <w:bookmarkStart w:id="7" w:name="_Toc446275065"/>
+      <w:r>
+        <w:rPr>
+          <w:lang w:val="en-US"/>
+        </w:rPr>
+        <w:t>R</w:t>
+      </w:r>
+      <w:r>
+        <w:rPr>
+          <w:lang w:val="en-US"/>
+        </w:rPr>
+        <w:t>ationale</w:t>
       </w:r>
       <w:bookmarkEnd w:id="7"/>
-    </w:p>
-    <w:p>
-      <w:pPr>
-        <w:rPr>
-          <w:lang w:val="en-US"/>
-        </w:rPr>
-      </w:pPr>
-      <w:r>
-        <w:rPr>
-          <w:lang w:val="en-US"/>
-        </w:rPr>
-        <w:tab/>
-        <w:t>The sequence diagram is showing the handling of one of the most common procedures of the application - loading the files. This process would occur whenever the user loads images to an album.</w:t>
-      </w:r>
-    </w:p>
-    <w:p>
-      <w:pPr>
-        <w:rPr>
-          <w:lang w:val="en-US"/>
-        </w:rPr>
-      </w:pPr>
-      <w:r>
-        <w:rPr>
-          <w:lang w:val="en-US"/>
-        </w:rPr>
-        <w:t>The IMG Album class starts the IMG Loader class and uses one of its methods to load the image that user has wanted provided with either a file name, a tag or an album name. The IMG Loader class after finding the image(s) in question creates one or more image objects with the information it has discovered about them and returns all of the images to the IMG Album. The IMG Album class gets all relevant information for the image and then uses that information (title, caption, tags) to update the GUI and show the images. Once the user wants to edit an image the IMG Album class starts the IMG Editor and informs it about the image object that needs to be edited as well as the command which needs to be executed. The IMG Editor updates the image in question after the modifications are done and returns the new image back to the IMG Album which proceeds to check for new information about the image and updates the GUI and show the edited image.</w:t>
-      </w:r>
-    </w:p>
-    <w:p>
-      <w:pPr>
-        <w:rPr>
-          <w:lang w:val="en-US"/>
-        </w:rPr>
-      </w:pPr>
-      <w:r>
-        <w:rPr>
-          <w:lang w:val="en-US"/>
-        </w:rPr>
-        <w:pict>
-          <v:shape id="_x0000_i1028" type="#_x0000_t75" style="width:379.65pt;height:290.6pt">
-            <v:imagedata r:id="rId11" o:title="sequence diagram P1"/>
-          </v:shape>
-        </w:pict>
-      </w:r>
-    </w:p>
-    <w:p>
-      <w:pPr>
-        <w:pStyle w:val="Heading2"/>
-        <w:rPr>
-          <w:lang w:val="en-US"/>
-        </w:rPr>
-      </w:pPr>
-      <w:bookmarkStart w:id="8" w:name="_Toc447490143"/>
-      <w:r>
-        <w:rPr>
-          <w:lang w:val="en-US"/>
-        </w:rPr>
-        <w:t>R</w:t>
-      </w:r>
-      <w:r>
-        <w:rPr>
-          <w:lang w:val="en-US"/>
-        </w:rPr>
-        <w:t>ationale</w:t>
-      </w:r>
-      <w:bookmarkEnd w:id="8"/>
     </w:p>
     <w:p>
       <w:pPr>
@@ -2339,79 +2183,22 @@
         <w:tab/>
         <w:t>We believe that an approach similar to the facade pattern would be the best choice for this application for the sake of the SoC principle. Even though the design in its current form is not a completely accurate depiction of the Facade pattern it still retains some of its strong suits which allows us to maintain a system in which most of the problems would be easy to track down.</w:t>
       </w:r>
-      <w:r>
-        <w:rPr>
-          <w:lang w:val="en-US"/>
-        </w:rPr>
-        <w:t xml:space="preserve"> IMG Album class which is our representation of the facade class controls all parts of the subsystem directly and maintains a reference to all objects that exist within it while displaying information to the user. Methods invoked by this class as shown in the table of responsibilities consist of tasks such as requests for image loading or editing as well as get methods for information retrieval from images and the displaying of the same.</w:t>
-      </w:r>
-    </w:p>
-    <w:p>
-      <w:pPr>
-        <w:rPr>
-          <w:lang w:val="en-US"/>
-        </w:rPr>
-      </w:pPr>
-      <w:r>
-        <w:rPr>
-          <w:lang w:val="en-US"/>
-        </w:rPr>
-        <w:lastRenderedPageBreak/>
-        <w:t xml:space="preserve">Furthermore we believe that the best way to keep track of all of the changes done to an image would be by storing all of the changes that have been done on an image in form of a command object. </w:t>
-      </w:r>
-      <w:r>
-        <w:rPr>
-          <w:lang w:val="en-US"/>
-        </w:rPr>
-        <w:t xml:space="preserve">The command pattern would be used to hold commands such as resize, crop, flip, mirror and rotate. All of these commands would store any information needed to perform a modification but they would also hold information regarding the previous state of an image. </w:t>
-      </w:r>
-      <w:r>
-        <w:rPr>
-          <w:lang w:val="en-US"/>
-        </w:rPr>
-        <w:t xml:space="preserve">This way we can maintain a reference for all of the changes and the exact manner in which they have been done. </w:t>
-      </w:r>
-    </w:p>
-    <w:p>
-      <w:pPr>
-        <w:rPr>
-          <w:lang w:val="en-US"/>
-        </w:rPr>
-      </w:pPr>
-      <w:r>
-        <w:rPr>
-          <w:lang w:val="en-US"/>
-        </w:rPr>
-        <w:t xml:space="preserve">With all of this in mind we agreed that this usage of the command pattern coupled with </w:t>
-      </w:r>
-      <w:r>
-        <w:rPr>
-          <w:lang w:val="en-US"/>
-        </w:rPr>
-        <w:t>the</w:t>
-      </w:r>
-      <w:r>
-        <w:rPr>
-          <w:lang w:val="en-US"/>
-        </w:rPr>
-        <w:t xml:space="preserve"> facade pattern would be the best course of action for this application.</w:t>
-      </w:r>
-      <w:r>
-        <w:rPr>
-          <w:lang w:val="en-US"/>
-        </w:rPr>
-        <w:t xml:space="preserve"> </w:t>
-      </w:r>
-    </w:p>
-    <w:p>
-      <w:pPr>
-        <w:rPr>
-          <w:lang w:val="en-US"/>
-        </w:rPr>
-      </w:pPr>
+    </w:p>
+    <w:p>
+      <w:pPr>
+        <w:rPr>
+          <w:lang w:val="en-US"/>
+        </w:rPr>
+      </w:pPr>
+      <w:r>
+        <w:rPr>
+          <w:lang w:val="en-US"/>
+        </w:rPr>
+        <w:t>Furthermore we believe that the best way to keep track of all of the changes done to an image would be by storing all of the changes that have been done on an image in form of a command object. This way we can maintain a reference for all of the changes and the exact manner in which they have been done. With all of this in mind we agreed that this usage of the command pattern coupled with an imitation of the facade pattern would be the best course of action for this application.</w:t>
+      </w:r>
     </w:p>
     <w:sectPr>
-      <w:footerReference w:type="default" r:id="rId12"/>
+      <w:footerReference w:type="default" r:id="rId11"/>
       <w:pgSz w:w="11906" w:h="16838"/>
       <w:pgMar w:top="1417" w:right="1417" w:bottom="1417" w:left="1417" w:header="708" w:footer="708" w:gutter="0"/>
       <w:cols w:space="708"/>
@@ -2468,7 +2255,7 @@
             <w:rPr>
               <w:noProof/>
             </w:rPr>
-            <w:t>7</w:t>
+            <w:t>2</w:t>
           </w:r>
         </w:fldSimple>
       </w:p>
@@ -3061,6 +2848,384 @@
 </w:styles>
 </file>
 
+<file path=word/glossary/document.xml><?xml version="1.0" encoding="utf-8"?>
+<w:glossaryDocument xmlns:ve="http://schemas.openxmlformats.org/markup-compatibility/2006" xmlns:o="urn:schemas-microsoft-com:office:office" xmlns:r="http://schemas.openxmlformats.org/officeDocument/2006/relationships" xmlns:m="http://schemas.openxmlformats.org/officeDocument/2006/math" xmlns:v="urn:schemas-microsoft-com:vml" xmlns:wp="http://schemas.openxmlformats.org/drawingml/2006/wordprocessingDrawing" xmlns:w10="urn:schemas-microsoft-com:office:word" xmlns:w="http://schemas.openxmlformats.org/wordprocessingml/2006/main" xmlns:wne="http://schemas.microsoft.com/office/word/2006/wordml">
+  <w:docParts>
+    <w:docPart>
+      <w:docPartPr>
+        <w:name w:val="6EBB09333DD34258803964D558C5FC5F"/>
+        <w:category>
+          <w:name w:val="General"/>
+          <w:gallery w:val="placeholder"/>
+        </w:category>
+        <w:types>
+          <w:type w:val="bbPlcHdr"/>
+        </w:types>
+        <w:behaviors>
+          <w:behavior w:val="content"/>
+        </w:behaviors>
+        <w:guid w:val="{5B924E46-D0DD-4896-8957-B4DA3BA713D1}"/>
+      </w:docPartPr>
+      <w:docPartBody>
+        <w:p>
+          <w:pPr>
+            <w:pStyle w:val="6EBB09333DD34258803964D558C5FC5F"/>
+          </w:pPr>
+          <w:r>
+            <w:rPr>
+              <w:rFonts w:asciiTheme="majorHAnsi" w:eastAsiaTheme="majorEastAsia" w:hAnsiTheme="majorHAnsi" w:cstheme="majorBidi"/>
+              <w:sz w:val="80"/>
+              <w:szCs w:val="80"/>
+            </w:rPr>
+            <w:t>[Type the document title]</w:t>
+          </w:r>
+        </w:p>
+      </w:docPartBody>
+    </w:docPart>
+    <w:docPart>
+      <w:docPartPr>
+        <w:name w:val="0814CB787F24469CA930DA4E745DE343"/>
+        <w:category>
+          <w:name w:val="General"/>
+          <w:gallery w:val="placeholder"/>
+        </w:category>
+        <w:types>
+          <w:type w:val="bbPlcHdr"/>
+        </w:types>
+        <w:behaviors>
+          <w:behavior w:val="content"/>
+        </w:behaviors>
+        <w:guid w:val="{2505FA09-5DB3-408C-9EB8-E3D7DD206460}"/>
+      </w:docPartPr>
+      <w:docPartBody>
+        <w:p>
+          <w:pPr>
+            <w:pStyle w:val="0814CB787F24469CA930DA4E745DE343"/>
+          </w:pPr>
+          <w:r>
+            <w:rPr>
+              <w:rFonts w:asciiTheme="majorHAnsi" w:eastAsiaTheme="majorEastAsia" w:hAnsiTheme="majorHAnsi" w:cstheme="majorBidi"/>
+              <w:sz w:val="44"/>
+              <w:szCs w:val="44"/>
+            </w:rPr>
+            <w:t>[Type the document subtitle]</w:t>
+          </w:r>
+        </w:p>
+      </w:docPartBody>
+    </w:docPart>
+  </w:docParts>
+</w:glossaryDocument>
+</file>
+
+<file path=word/glossary/fontTable.xml><?xml version="1.0" encoding="utf-8"?>
+<w:fonts xmlns:r="http://schemas.openxmlformats.org/officeDocument/2006/relationships" xmlns:w="http://schemas.openxmlformats.org/wordprocessingml/2006/main">
+  <w:font w:name="Symbol">
+    <w:panose1 w:val="05050102010706020507"/>
+    <w:charset w:val="02"/>
+    <w:family w:val="roman"/>
+    <w:pitch w:val="variable"/>
+    <w:sig w:usb0="00000000" w:usb1="10000000" w:usb2="00000000" w:usb3="00000000" w:csb0="80000000" w:csb1="00000000"/>
+  </w:font>
+  <w:font w:name="Times New Roman">
+    <w:panose1 w:val="02020603050405020304"/>
+    <w:charset w:val="EE"/>
+    <w:family w:val="roman"/>
+    <w:pitch w:val="variable"/>
+    <w:sig w:usb0="E0002EFF" w:usb1="C0007843" w:usb2="00000009" w:usb3="00000000" w:csb0="000001FF" w:csb1="00000000"/>
+  </w:font>
+  <w:font w:name="Courier New">
+    <w:panose1 w:val="02070309020205020404"/>
+    <w:charset w:val="EE"/>
+    <w:family w:val="modern"/>
+    <w:pitch w:val="fixed"/>
+    <w:sig w:usb0="E0002AFF" w:usb1="C0007843" w:usb2="00000009" w:usb3="00000000" w:csb0="000001FF" w:csb1="00000000"/>
+  </w:font>
+  <w:font w:name="Wingdings">
+    <w:panose1 w:val="05000000000000000000"/>
+    <w:charset w:val="02"/>
+    <w:family w:val="auto"/>
+    <w:pitch w:val="variable"/>
+    <w:sig w:usb0="00000000" w:usb1="10000000" w:usb2="00000000" w:usb3="00000000" w:csb0="80000000" w:csb1="00000000"/>
+  </w:font>
+  <w:font w:name="Calibri">
+    <w:panose1 w:val="020F0502020204030204"/>
+    <w:charset w:val="EE"/>
+    <w:family w:val="swiss"/>
+    <w:pitch w:val="variable"/>
+    <w:sig w:usb0="E00002FF" w:usb1="4000ACFF" w:usb2="00000001" w:usb3="00000000" w:csb0="0000019F" w:csb1="00000000"/>
+  </w:font>
+  <w:font w:name="Cambria">
+    <w:panose1 w:val="02040503050406030204"/>
+    <w:charset w:val="EE"/>
+    <w:family w:val="roman"/>
+    <w:pitch w:val="variable"/>
+    <w:sig w:usb0="E00002FF" w:usb1="400004FF" w:usb2="00000000" w:usb3="00000000" w:csb0="0000019F" w:csb1="00000000"/>
+  </w:font>
+  <w:font w:name="Tahoma">
+    <w:panose1 w:val="020B0604030504040204"/>
+    <w:charset w:val="EE"/>
+    <w:family w:val="swiss"/>
+    <w:pitch w:val="variable"/>
+    <w:sig w:usb0="E1002EFF" w:usb1="C000605B" w:usb2="00000029" w:usb3="00000000" w:csb0="000101FF" w:csb1="00000000"/>
+  </w:font>
+</w:fonts>
+</file>
+
+<file path=word/glossary/settings.xml><?xml version="1.0" encoding="utf-8"?>
+<w:settings xmlns:o="urn:schemas-microsoft-com:office:office" xmlns:r="http://schemas.openxmlformats.org/officeDocument/2006/relationships" xmlns:m="http://schemas.openxmlformats.org/officeDocument/2006/math" xmlns:v="urn:schemas-microsoft-com:vml" xmlns:w10="urn:schemas-microsoft-com:office:word" xmlns:w="http://schemas.openxmlformats.org/wordprocessingml/2006/main" xmlns:sl="http://schemas.openxmlformats.org/schemaLibrary/2006/main">
+  <w:view w:val="normal"/>
+  <w:defaultTabStop w:val="708"/>
+  <w:hyphenationZone w:val="425"/>
+  <w:characterSpacingControl w:val="doNotCompress"/>
+  <w:compat>
+    <w:useFELayout/>
+  </w:compat>
+  <w:rsids>
+    <w:rsidRoot w:val="0013493F"/>
+    <w:rsid w:val="0013493F"/>
+    <w:rsid w:val="00E72077"/>
+  </w:rsids>
+  <m:mathPr>
+    <m:mathFont m:val="Cambria Math"/>
+    <m:brkBin m:val="before"/>
+    <m:brkBinSub m:val="--"/>
+    <m:smallFrac m:val="off"/>
+    <m:dispDef/>
+    <m:lMargin m:val="0"/>
+    <m:rMargin m:val="0"/>
+    <m:defJc m:val="centerGroup"/>
+    <m:wrapIndent m:val="1440"/>
+    <m:intLim m:val="subSup"/>
+    <m:naryLim m:val="undOvr"/>
+  </m:mathPr>
+  <w:themeFontLang w:val="hr-HR"/>
+  <w:clrSchemeMapping w:bg1="light1" w:t1="dark1" w:bg2="light2" w:t2="dark2" w:accent1="accent1" w:accent2="accent2" w:accent3="accent3" w:accent4="accent4" w:accent5="accent5" w:accent6="accent6" w:hyperlink="hyperlink" w:followedHyperlink="followedHyperlink"/>
+  <w:decimalSymbol w:val=","/>
+  <w:listSeparator w:val=";"/>
+</w:settings>
+</file>
+
+<file path=word/glossary/styles.xml><?xml version="1.0" encoding="utf-8"?>
+<w:styles xmlns:r="http://schemas.openxmlformats.org/officeDocument/2006/relationships" xmlns:w="http://schemas.openxmlformats.org/wordprocessingml/2006/main">
+  <w:docDefaults>
+    <w:rPrDefault>
+      <w:rPr>
+        <w:rFonts w:asciiTheme="minorHAnsi" w:eastAsiaTheme="minorEastAsia" w:hAnsiTheme="minorHAnsi" w:cstheme="minorBidi"/>
+        <w:sz w:val="22"/>
+        <w:szCs w:val="22"/>
+        <w:lang w:val="hr-HR" w:eastAsia="hr-HR" w:bidi="ar-SA"/>
+      </w:rPr>
+    </w:rPrDefault>
+    <w:pPrDefault>
+      <w:pPr>
+        <w:spacing w:after="200" w:line="276" w:lineRule="auto"/>
+      </w:pPr>
+    </w:pPrDefault>
+  </w:docDefaults>
+  <w:latentStyles w:defLockedState="0" w:defUIPriority="99" w:defSemiHidden="1" w:defUnhideWhenUsed="1" w:defQFormat="0" w:count="267">
+    <w:lsdException w:name="Normal" w:semiHidden="0" w:uiPriority="0" w:unhideWhenUsed="0" w:qFormat="1"/>
+    <w:lsdException w:name="heading 1" w:semiHidden="0" w:uiPriority="9" w:unhideWhenUsed="0" w:qFormat="1"/>
+    <w:lsdException w:name="heading 2" w:uiPriority="9" w:qFormat="1"/>
+    <w:lsdException w:name="heading 3" w:uiPriority="9" w:qFormat="1"/>
+    <w:lsdException w:name="heading 4" w:uiPriority="9" w:qFormat="1"/>
+    <w:lsdException w:name="heading 5" w:uiPriority="9" w:qFormat="1"/>
+    <w:lsdException w:name="heading 6" w:uiPriority="9" w:qFormat="1"/>
+    <w:lsdException w:name="heading 7" w:uiPriority="9" w:qFormat="1"/>
+    <w:lsdException w:name="heading 8" w:uiPriority="9" w:qFormat="1"/>
+    <w:lsdException w:name="heading 9" w:uiPriority="9" w:qFormat="1"/>
+    <w:lsdException w:name="toc 1" w:uiPriority="39"/>
+    <w:lsdException w:name="toc 2" w:uiPriority="39"/>
+    <w:lsdException w:name="toc 3" w:uiPriority="39"/>
+    <w:lsdException w:name="toc 4" w:uiPriority="39"/>
+    <w:lsdException w:name="toc 5" w:uiPriority="39"/>
+    <w:lsdException w:name="toc 6" w:uiPriority="39"/>
+    <w:lsdException w:name="toc 7" w:uiPriority="39"/>
+    <w:lsdException w:name="toc 8" w:uiPriority="39"/>
+    <w:lsdException w:name="toc 9" w:uiPriority="39"/>
+    <w:lsdException w:name="caption" w:uiPriority="35" w:qFormat="1"/>
+    <w:lsdException w:name="Title" w:semiHidden="0" w:uiPriority="10" w:unhideWhenUsed="0" w:qFormat="1"/>
+    <w:lsdException w:name="Default Paragraph Font" w:uiPriority="1"/>
+    <w:lsdException w:name="Subtitle" w:semiHidden="0" w:uiPriority="11" w:unhideWhenUsed="0" w:qFormat="1"/>
+    <w:lsdException w:name="Strong" w:semiHidden="0" w:uiPriority="22" w:unhideWhenUsed="0" w:qFormat="1"/>
+    <w:lsdException w:name="Emphasis" w:semiHidden="0" w:uiPriority="20" w:unhideWhenUsed="0" w:qFormat="1"/>
+    <w:lsdException w:name="Table Grid" w:semiHidden="0" w:uiPriority="59" w:unhideWhenUsed="0"/>
+    <w:lsdException w:name="Placeholder Text" w:unhideWhenUsed="0"/>
+    <w:lsdException w:name="No Spacing" w:semiHidden="0" w:uiPriority="1" w:unhideWhenUsed="0" w:qFormat="1"/>
+    <w:lsdException w:name="Light Shading" w:semiHidden="0" w:uiPriority="60" w:unhideWhenUsed="0"/>
+    <w:lsdException w:name="Light List" w:semiHidden="0" w:uiPriority="61" w:unhideWhenUsed="0"/>
+    <w:lsdException w:name="Light Grid" w:semiHidden="0" w:uiPriority="62" w:unhideWhenUsed="0"/>
+    <w:lsdException w:name="Medium Shading 1" w:semiHidden="0" w:uiPriority="63" w:unhideWhenUsed="0"/>
+    <w:lsdException w:name="Medium Shading 2" w:semiHidden="0" w:uiPriority="64" w:unhideWhenUsed="0"/>
+    <w:lsdException w:name="Medium List 1" w:semiHidden="0" w:uiPriority="65" w:unhideWhenUsed="0"/>
+    <w:lsdException w:name="Medium List 2" w:semiHidden="0" w:uiPriority="66" w:unhideWhenUsed="0"/>
+    <w:lsdException w:name="Medium Grid 1" w:semiHidden="0" w:uiPriority="67" w:unhideWhenUsed="0"/>
+    <w:lsdException w:name="Medium Grid 2" w:semiHidden="0" w:uiPriority="68" w:unhideWhenUsed="0"/>
+    <w:lsdException w:name="Medium Grid 3" w:semiHidden="0" w:uiPriority="69" w:unhideWhenUsed="0"/>
+    <w:lsdException w:name="Dark List" w:semiHidden="0" w:uiPriority="70" w:unhideWhenUsed="0"/>
+    <w:lsdException w:name="Colorful Shading" w:semiHidden="0" w:uiPriority="71" w:unhideWhenUsed="0"/>
+    <w:lsdException w:name="Colorful List" w:semiHidden="0" w:uiPriority="72" w:unhideWhenUsed="0"/>
+    <w:lsdException w:name="Colorful Grid" w:semiHidden="0" w:uiPriority="73" w:unhideWhenUsed="0"/>
+    <w:lsdException w:name="Light Shading Accent 1" w:semiHidden="0" w:uiPriority="60" w:unhideWhenUsed="0"/>
+    <w:lsdException w:name="Light List Accent 1" w:semiHidden="0" w:uiPriority="61" w:unhideWhenUsed="0"/>
+    <w:lsdException w:name="Light Grid Accent 1" w:semiHidden="0" w:uiPriority="62" w:unhideWhenUsed="0"/>
+    <w:lsdException w:name="Medium Shading 1 Accent 1" w:semiHidden="0" w:uiPriority="63" w:unhideWhenUsed="0"/>
+    <w:lsdException w:name="Medium Shading 2 Accent 1" w:semiHidden="0" w:uiPriority="64" w:unhideWhenUsed="0"/>
+    <w:lsdException w:name="Medium List 1 Accent 1" w:semiHidden="0" w:uiPriority="65" w:unhideWhenUsed="0"/>
+    <w:lsdException w:name="Revision" w:unhideWhenUsed="0"/>
+    <w:lsdException w:name="List Paragraph" w:semiHidden="0" w:uiPriority="34" w:unhideWhenUsed="0" w:qFormat="1"/>
+    <w:lsdException w:name="Quote" w:semiHidden="0" w:uiPriority="29" w:unhideWhenUsed="0" w:qFormat="1"/>
+    <w:lsdException w:name="Intense Quote" w:semiHidden="0" w:uiPriority="30" w:unhideWhenUsed="0" w:qFormat="1"/>
+    <w:lsdException w:name="Medium List 2 Accent 1" w:semiHidden="0" w:uiPriority="66" w:unhideWhenUsed="0"/>
+    <w:lsdException w:name="Medium Grid 1 Accent 1" w:semiHidden="0" w:uiPriority="67" w:unhideWhenUsed="0"/>
+    <w:lsdException w:name="Medium Grid 2 Accent 1" w:semiHidden="0" w:uiPriority="68" w:unhideWhenUsed="0"/>
+    <w:lsdException w:name="Medium Grid 3 Accent 1" w:semiHidden="0" w:uiPriority="69" w:unhideWhenUsed="0"/>
+    <w:lsdException w:name="Dark List Accent 1" w:semiHidden="0" w:uiPriority="70" w:unhideWhenUsed="0"/>
+    <w:lsdException w:name="Colorful Shading Accent 1" w:semiHidden="0" w:uiPriority="71" w:unhideWhenUsed="0"/>
+    <w:lsdException w:name="Colorful List Accent 1" w:semiHidden="0" w:uiPriority="72" w:unhideWhenUsed="0"/>
+    <w:lsdException w:name="Colorful Grid Accent 1" w:semiHidden="0" w:uiPriority="73" w:unhideWhenUsed="0"/>
+    <w:lsdException w:name="Light Shading Accent 2" w:semiHidden="0" w:uiPriority="60" w:unhideWhenUsed="0"/>
+    <w:lsdException w:name="Light List Accent 2" w:semiHidden="0" w:uiPriority="61" w:unhideWhenUsed="0"/>
+    <w:lsdException w:name="Light Grid Accent 2" w:semiHidden="0" w:uiPriority="62" w:unhideWhenUsed="0"/>
+    <w:lsdException w:name="Medium Shading 1 Accent 2" w:semiHidden="0" w:uiPriority="63" w:unhideWhenUsed="0"/>
+    <w:lsdException w:name="Medium Shading 2 Accent 2" w:semiHidden="0" w:uiPriority="64" w:unhideWhenUsed="0"/>
+    <w:lsdException w:name="Medium List 1 Accent 2" w:semiHidden="0" w:uiPriority="65" w:unhideWhenUsed="0"/>
+    <w:lsdException w:name="Medium List 2 Accent 2" w:semiHidden="0" w:uiPriority="66" w:unhideWhenUsed="0"/>
+    <w:lsdException w:name="Medium Grid 1 Accent 2" w:semiHidden="0" w:uiPriority="67" w:unhideWhenUsed="0"/>
+    <w:lsdException w:name="Medium Grid 2 Accent 2" w:semiHidden="0" w:uiPriority="68" w:unhideWhenUsed="0"/>
+    <w:lsdException w:name="Medium Grid 3 Accent 2" w:semiHidden="0" w:uiPriority="69" w:unhideWhenUsed="0"/>
+    <w:lsdException w:name="Dark List Accent 2" w:semiHidden="0" w:uiPriority="70" w:unhideWhenUsed="0"/>
+    <w:lsdException w:name="Colorful Shading Accent 2" w:semiHidden="0" w:uiPriority="71" w:unhideWhenUsed="0"/>
+    <w:lsdException w:name="Colorful List Accent 2" w:semiHidden="0" w:uiPriority="72" w:unhideWhenUsed="0"/>
+    <w:lsdException w:name="Colorful Grid Accent 2" w:semiHidden="0" w:uiPriority="73" w:unhideWhenUsed="0"/>
+    <w:lsdException w:name="Light Shading Accent 3" w:semiHidden="0" w:uiPriority="60" w:unhideWhenUsed="0"/>
+    <w:lsdException w:name="Light List Accent 3" w:semiHidden="0" w:uiPriority="61" w:unhideWhenUsed="0"/>
+    <w:lsdException w:name="Light Grid Accent 3" w:semiHidden="0" w:uiPriority="62" w:unhideWhenUsed="0"/>
+    <w:lsdException w:name="Medium Shading 1 Accent 3" w:semiHidden="0" w:uiPriority="63" w:unhideWhenUsed="0"/>
+    <w:lsdException w:name="Medium Shading 2 Accent 3" w:semiHidden="0" w:uiPriority="64" w:unhideWhenUsed="0"/>
+    <w:lsdException w:name="Medium List 1 Accent 3" w:semiHidden="0" w:uiPriority="65" w:unhideWhenUsed="0"/>
+    <w:lsdException w:name="Medium List 2 Accent 3" w:semiHidden="0" w:uiPriority="66" w:unhideWhenUsed="0"/>
+    <w:lsdException w:name="Medium Grid 1 Accent 3" w:semiHidden="0" w:uiPriority="67" w:unhideWhenUsed="0"/>
+    <w:lsdException w:name="Medium Grid 2 Accent 3" w:semiHidden="0" w:uiPriority="68" w:unhideWhenUsed="0"/>
+    <w:lsdException w:name="Medium Grid 3 Accent 3" w:semiHidden="0" w:uiPriority="69" w:unhideWhenUsed="0"/>
+    <w:lsdException w:name="Dark List Accent 3" w:semiHidden="0" w:uiPriority="70" w:unhideWhenUsed="0"/>
+    <w:lsdException w:name="Colorful Shading Accent 3" w:semiHidden="0" w:uiPriority="71" w:unhideWhenUsed="0"/>
+    <w:lsdException w:name="Colorful List Accent 3" w:semiHidden="0" w:uiPriority="72" w:unhideWhenUsed="0"/>
+    <w:lsdException w:name="Colorful Grid Accent 3" w:semiHidden="0" w:uiPriority="73" w:unhideWhenUsed="0"/>
+    <w:lsdException w:name="Light Shading Accent 4" w:semiHidden="0" w:uiPriority="60" w:unhideWhenUsed="0"/>
+    <w:lsdException w:name="Light List Accent 4" w:semiHidden="0" w:uiPriority="61" w:unhideWhenUsed="0"/>
+    <w:lsdException w:name="Light Grid Accent 4" w:semiHidden="0" w:uiPriority="62" w:unhideWhenUsed="0"/>
+    <w:lsdException w:name="Medium Shading 1 Accent 4" w:semiHidden="0" w:uiPriority="63" w:unhideWhenUsed="0"/>
+    <w:lsdException w:name="Medium Shading 2 Accent 4" w:semiHidden="0" w:uiPriority="64" w:unhideWhenUsed="0"/>
+    <w:lsdException w:name="Medium List 1 Accent 4" w:semiHidden="0" w:uiPriority="65" w:unhideWhenUsed="0"/>
+    <w:lsdException w:name="Medium List 2 Accent 4" w:semiHidden="0" w:uiPriority="66" w:unhideWhenUsed="0"/>
+    <w:lsdException w:name="Medium Grid 1 Accent 4" w:semiHidden="0" w:uiPriority="67" w:unhideWhenUsed="0"/>
+    <w:lsdException w:name="Medium Grid 2 Accent 4" w:semiHidden="0" w:uiPriority="68" w:unhideWhenUsed="0"/>
+    <w:lsdException w:name="Medium Grid 3 Accent 4" w:semiHidden="0" w:uiPriority="69" w:unhideWhenUsed="0"/>
+    <w:lsdException w:name="Dark List Accent 4" w:semiHidden="0" w:uiPriority="70" w:unhideWhenUsed="0"/>
+    <w:lsdException w:name="Colorful Shading Accent 4" w:semiHidden="0" w:uiPriority="71" w:unhideWhenUsed="0"/>
+    <w:lsdException w:name="Colorful List Accent 4" w:semiHidden="0" w:uiPriority="72" w:unhideWhenUsed="0"/>
+    <w:lsdException w:name="Colorful Grid Accent 4" w:semiHidden="0" w:uiPriority="73" w:unhideWhenUsed="0"/>
+    <w:lsdException w:name="Light Shading Accent 5" w:semiHidden="0" w:uiPriority="60" w:unhideWhenUsed="0"/>
+    <w:lsdException w:name="Light List Accent 5" w:semiHidden="0" w:uiPriority="61" w:unhideWhenUsed="0"/>
+    <w:lsdException w:name="Light Grid Accent 5" w:semiHidden="0" w:uiPriority="62" w:unhideWhenUsed="0"/>
+    <w:lsdException w:name="Medium Shading 1 Accent 5" w:semiHidden="0" w:uiPriority="63" w:unhideWhenUsed="0"/>
+    <w:lsdException w:name="Medium Shading 2 Accent 5" w:semiHidden="0" w:uiPriority="64" w:unhideWhenUsed="0"/>
+    <w:lsdException w:name="Medium List 1 Accent 5" w:semiHidden="0" w:uiPriority="65" w:unhideWhenUsed="0"/>
+    <w:lsdException w:name="Medium List 2 Accent 5" w:semiHidden="0" w:uiPriority="66" w:unhideWhenUsed="0"/>
+    <w:lsdException w:name="Medium Grid 1 Accent 5" w:semiHidden="0" w:uiPriority="67" w:unhideWhenUsed="0"/>
+    <w:lsdException w:name="Medium Grid 2 Accent 5" w:semiHidden="0" w:uiPriority="68" w:unhideWhenUsed="0"/>
+    <w:lsdException w:name="Medium Grid 3 Accent 5" w:semiHidden="0" w:uiPriority="69" w:unhideWhenUsed="0"/>
+    <w:lsdException w:name="Dark List Accent 5" w:semiHidden="0" w:uiPriority="70" w:unhideWhenUsed="0"/>
+    <w:lsdException w:name="Colorful Shading Accent 5" w:semiHidden="0" w:uiPriority="71" w:unhideWhenUsed="0"/>
+    <w:lsdException w:name="Colorful List Accent 5" w:semiHidden="0" w:uiPriority="72" w:unhideWhenUsed="0"/>
+    <w:lsdException w:name="Colorful Grid Accent 5" w:semiHidden="0" w:uiPriority="73" w:unhideWhenUsed="0"/>
+    <w:lsdException w:name="Light Shading Accent 6" w:semiHidden="0" w:uiPriority="60" w:unhideWhenUsed="0"/>
+    <w:lsdException w:name="Light List Accent 6" w:semiHidden="0" w:uiPriority="61" w:unhideWhenUsed="0"/>
+    <w:lsdException w:name="Light Grid Accent 6" w:semiHidden="0" w:uiPriority="62" w:unhideWhenUsed="0"/>
+    <w:lsdException w:name="Medium Shading 1 Accent 6" w:semiHidden="0" w:uiPriority="63" w:unhideWhenUsed="0"/>
+    <w:lsdException w:name="Medium Shading 2 Accent 6" w:semiHidden="0" w:uiPriority="64" w:unhideWhenUsed="0"/>
+    <w:lsdException w:name="Medium List 1 Accent 6" w:semiHidden="0" w:uiPriority="65" w:unhideWhenUsed="0"/>
+    <w:lsdException w:name="Medium List 2 Accent 6" w:semiHidden="0" w:uiPriority="66" w:unhideWhenUsed="0"/>
+    <w:lsdException w:name="Medium Grid 1 Accent 6" w:semiHidden="0" w:uiPriority="67" w:unhideWhenUsed="0"/>
+    <w:lsdException w:name="Medium Grid 2 Accent 6" w:semiHidden="0" w:uiPriority="68" w:unhideWhenUsed="0"/>
+    <w:lsdException w:name="Medium Grid 3 Accent 6" w:semiHidden="0" w:uiPriority="69" w:unhideWhenUsed="0"/>
+    <w:lsdException w:name="Dark List Accent 6" w:semiHidden="0" w:uiPriority="70" w:unhideWhenUsed="0"/>
+    <w:lsdException w:name="Colorful Shading Accent 6" w:semiHidden="0" w:uiPriority="71" w:unhideWhenUsed="0"/>
+    <w:lsdException w:name="Colorful List Accent 6" w:semiHidden="0" w:uiPriority="72" w:unhideWhenUsed="0"/>
+    <w:lsdException w:name="Colorful Grid Accent 6" w:semiHidden="0" w:uiPriority="73" w:unhideWhenUsed="0"/>
+    <w:lsdException w:name="Subtle Emphasis" w:semiHidden="0" w:uiPriority="19" w:unhideWhenUsed="0" w:qFormat="1"/>
+    <w:lsdException w:name="Intense Emphasis" w:semiHidden="0" w:uiPriority="21" w:unhideWhenUsed="0" w:qFormat="1"/>
+    <w:lsdException w:name="Subtle Reference" w:semiHidden="0" w:uiPriority="31" w:unhideWhenUsed="0" w:qFormat="1"/>
+    <w:lsdException w:name="Intense Reference" w:semiHidden="0" w:uiPriority="32" w:unhideWhenUsed="0" w:qFormat="1"/>
+    <w:lsdException w:name="Book Title" w:semiHidden="0" w:uiPriority="33" w:unhideWhenUsed="0" w:qFormat="1"/>
+    <w:lsdException w:name="Bibliography" w:uiPriority="37"/>
+    <w:lsdException w:name="TOC Heading" w:uiPriority="39" w:qFormat="1"/>
+  </w:latentStyles>
+  <w:style w:type="paragraph" w:default="1" w:styleId="Normal">
+    <w:name w:val="Normal"/>
+    <w:qFormat/>
+  </w:style>
+  <w:style w:type="character" w:default="1" w:styleId="DefaultParagraphFont">
+    <w:name w:val="Default Paragraph Font"/>
+    <w:uiPriority w:val="1"/>
+    <w:semiHidden/>
+    <w:unhideWhenUsed/>
+  </w:style>
+  <w:style w:type="table" w:default="1" w:styleId="TableNormal">
+    <w:name w:val="Normal Table"/>
+    <w:uiPriority w:val="99"/>
+    <w:semiHidden/>
+    <w:unhideWhenUsed/>
+    <w:qFormat/>
+    <w:tblPr>
+      <w:tblInd w:w="0" w:type="dxa"/>
+      <w:tblCellMar>
+        <w:top w:w="0" w:type="dxa"/>
+        <w:left w:w="108" w:type="dxa"/>
+        <w:bottom w:w="0" w:type="dxa"/>
+        <w:right w:w="108" w:type="dxa"/>
+      </w:tblCellMar>
+    </w:tblPr>
+  </w:style>
+  <w:style w:type="numbering" w:default="1" w:styleId="NoList">
+    <w:name w:val="No List"/>
+    <w:uiPriority w:val="99"/>
+    <w:semiHidden/>
+    <w:unhideWhenUsed/>
+  </w:style>
+  <w:style w:type="paragraph" w:customStyle="1" w:styleId="5B44036694824F2E88FEA1265F231D27">
+    <w:name w:val="5B44036694824F2E88FEA1265F231D27"/>
+    <w:rsid w:val="0013493F"/>
+  </w:style>
+  <w:style w:type="paragraph" w:customStyle="1" w:styleId="6EBB09333DD34258803964D558C5FC5F">
+    <w:name w:val="6EBB09333DD34258803964D558C5FC5F"/>
+    <w:rsid w:val="0013493F"/>
+  </w:style>
+  <w:style w:type="paragraph" w:customStyle="1" w:styleId="0814CB787F24469CA930DA4E745DE343">
+    <w:name w:val="0814CB787F24469CA930DA4E745DE343"/>
+    <w:rsid w:val="0013493F"/>
+  </w:style>
+  <w:style w:type="paragraph" w:customStyle="1" w:styleId="F228E400DC134272B959EADCE7D5C3AC">
+    <w:name w:val="F228E400DC134272B959EADCE7D5C3AC"/>
+    <w:rsid w:val="0013493F"/>
+  </w:style>
+  <w:style w:type="paragraph" w:customStyle="1" w:styleId="6E64AA2E2EE949A9B134436F15A15EA3">
+    <w:name w:val="6E64AA2E2EE949A9B134436F15A15EA3"/>
+    <w:rsid w:val="0013493F"/>
+  </w:style>
+  <w:style w:type="paragraph" w:customStyle="1" w:styleId="DF14B6BEFF21481DB550DE28A1CE181A">
+    <w:name w:val="DF14B6BEFF21481DB550DE28A1CE181A"/>
+    <w:rsid w:val="0013493F"/>
+  </w:style>
+</w:styles>
+</file>
+
+<file path=word/glossary/webSettings.xml><?xml version="1.0" encoding="utf-8"?>
+<w:webSettings xmlns:r="http://schemas.openxmlformats.org/officeDocument/2006/relationships" xmlns:w="http://schemas.openxmlformats.org/wordprocessingml/2006/main">
+  <w:optimizeForBrowser/>
+</w:webSettings>
+</file>
+
 <file path=word/theme/theme1.xml><?xml version="1.0" encoding="utf-8"?>
 <a:theme xmlns:a="http://schemas.openxmlformats.org/drawingml/2006/main" name="Office Theme">
   <a:themeElements>
@@ -3349,7 +3514,7 @@
 </file>
 
 <file path=customXml/itemProps1.xml><?xml version="1.0" encoding="utf-8"?>
-<ds:datastoreItem xmlns:ds="http://schemas.openxmlformats.org/officeDocument/2006/customXml" ds:itemID="{5539DA47-290D-437E-92A1-07DF6A5812A8}">
+<ds:datastoreItem xmlns:ds="http://schemas.openxmlformats.org/officeDocument/2006/customXml" ds:itemID="{F7D33AF2-7B2E-45AB-96EF-054D3351F437}">
   <ds:schemaRefs>
     <ds:schemaRef ds:uri="http://schemas.openxmlformats.org/officeDocument/2006/bibliography"/>
   </ds:schemaRefs>

</xml_diff>

<commit_message>
Revert "Revert "Sequence diagram + update to design doc""
This reverts commit 23b6b73aeb52553633ac23f27940c74df4e5f495.
</commit_message>
<xml_diff>
--- a/Team 3 Project1.docx
+++ b/Team 3 Project1.docx
@@ -64,9 +64,6 @@
                 </w:rPr>
                 <w:alias w:val="Title"/>
                 <w:id w:val="15524250"/>
-                <w:placeholder>
-                  <w:docPart w:val="6EBB09333DD34258803964D558C5FC5F"/>
-                </w:placeholder>
                 <w:dataBinding w:prefixMappings="xmlns:ns0='http://schemas.openxmlformats.org/package/2006/metadata/core-properties' xmlns:ns1='http://purl.org/dc/elements/1.1/'" w:xpath="/ns0:coreProperties[1]/ns1:title[1]" w:storeItemID="{6C3C8BC8-F283-45AE-878A-BAB7291924A1}"/>
                 <w:text/>
               </w:sdtPr>
@@ -116,9 +113,6 @@
                 </w:rPr>
                 <w:alias w:val="Subtitle"/>
                 <w:id w:val="15524255"/>
-                <w:placeholder>
-                  <w:docPart w:val="0814CB787F24469CA930DA4E745DE343"/>
-                </w:placeholder>
                 <w:dataBinding w:prefixMappings="xmlns:ns0='http://schemas.openxmlformats.org/package/2006/metadata/core-properties' xmlns:ns1='http://purl.org/dc/elements/1.1/'" w:xpath="/ns0:coreProperties[1]/ns1:subject[1]" w:storeItemID="{6C3C8BC8-F283-45AE-878A-BAB7291924A1}"/>
                 <w:text/>
               </w:sdtPr>
@@ -274,13 +268,6 @@
     </w:sdt>
     <w:sdt>
       <w:sdtPr>
-        <w:id w:val="76032300"/>
-        <w:docPartObj>
-          <w:docPartGallery w:val="Table of Contents"/>
-          <w:docPartUnique/>
-        </w:docPartObj>
-      </w:sdtPr>
-      <w:sdtEndPr>
         <w:rPr>
           <w:rFonts w:asciiTheme="minorHAnsi" w:eastAsiaTheme="minorHAnsi" w:hAnsiTheme="minorHAnsi" w:cstheme="minorBidi"/>
           <w:b w:val="0"/>
@@ -290,7 +277,12 @@
           <w:szCs w:val="22"/>
           <w:lang w:val="hr-HR"/>
         </w:rPr>
-      </w:sdtEndPr>
+        <w:id w:val="76032300"/>
+        <w:docPartObj>
+          <w:docPartGallery w:val="Table of Contents"/>
+          <w:docPartUnique/>
+        </w:docPartObj>
+      </w:sdtPr>
       <w:sdtContent>
         <w:p>
           <w:pPr>
@@ -321,7 +313,7 @@
           <w:r>
             <w:fldChar w:fldCharType="separate"/>
           </w:r>
-          <w:hyperlink w:anchor="_Toc446275058" w:history="1">
+          <w:hyperlink w:anchor="_Toc447490135" w:history="1">
             <w:r>
               <w:rPr>
                 <w:rStyle w:val="Hyperlink"/>
@@ -349,7 +341,7 @@
                 <w:noProof/>
                 <w:webHidden/>
               </w:rPr>
-              <w:instrText xml:space="preserve"> PAGEREF _Toc446275058 \h </w:instrText>
+              <w:instrText xml:space="preserve"> PAGEREF _Toc447490135 \h </w:instrText>
             </w:r>
             <w:r>
               <w:rPr>
@@ -392,7 +384,7 @@
               <w:lang w:eastAsia="hr-HR"/>
             </w:rPr>
           </w:pPr>
-          <w:hyperlink w:anchor="_Toc446275059" w:history="1">
+          <w:hyperlink w:anchor="_Toc447490136" w:history="1">
             <w:r>
               <w:rPr>
                 <w:rStyle w:val="Hyperlink"/>
@@ -420,7 +412,7 @@
                 <w:noProof/>
                 <w:webHidden/>
               </w:rPr>
-              <w:instrText xml:space="preserve"> PAGEREF _Toc446275059 \h </w:instrText>
+              <w:instrText xml:space="preserve"> PAGEREF _Toc447490136 \h </w:instrText>
             </w:r>
             <w:r>
               <w:rPr>
@@ -463,7 +455,7 @@
               <w:lang w:eastAsia="hr-HR"/>
             </w:rPr>
           </w:pPr>
-          <w:hyperlink w:anchor="_Toc446275060" w:history="1">
+          <w:hyperlink w:anchor="_Toc447490137" w:history="1">
             <w:r>
               <w:rPr>
                 <w:rStyle w:val="Hyperlink"/>
@@ -491,7 +483,7 @@
                 <w:noProof/>
                 <w:webHidden/>
               </w:rPr>
-              <w:instrText xml:space="preserve"> PAGEREF _Toc446275060 \h </w:instrText>
+              <w:instrText xml:space="preserve"> PAGEREF _Toc447490137 \h </w:instrText>
             </w:r>
             <w:r>
               <w:rPr>
@@ -534,7 +526,7 @@
               <w:lang w:eastAsia="hr-HR"/>
             </w:rPr>
           </w:pPr>
-          <w:hyperlink w:anchor="_Toc446275061" w:history="1">
+          <w:hyperlink w:anchor="_Toc447490138" w:history="1">
             <w:r>
               <w:rPr>
                 <w:rStyle w:val="Hyperlink"/>
@@ -562,7 +554,7 @@
                 <w:noProof/>
                 <w:webHidden/>
               </w:rPr>
-              <w:instrText xml:space="preserve"> PAGEREF _Toc446275061 \h </w:instrText>
+              <w:instrText xml:space="preserve"> PAGEREF _Toc447490138 \h </w:instrText>
             </w:r>
             <w:r>
               <w:rPr>
@@ -605,7 +597,7 @@
               <w:lang w:eastAsia="hr-HR"/>
             </w:rPr>
           </w:pPr>
-          <w:hyperlink w:anchor="_Toc446275062" w:history="1">
+          <w:hyperlink w:anchor="_Toc447490139" w:history="1">
             <w:r>
               <w:rPr>
                 <w:rStyle w:val="Hyperlink"/>
@@ -633,7 +625,7 @@
                 <w:noProof/>
                 <w:webHidden/>
               </w:rPr>
-              <w:instrText xml:space="preserve"> PAGEREF _Toc446275062 \h </w:instrText>
+              <w:instrText xml:space="preserve"> PAGEREF _Toc447490139 \h </w:instrText>
             </w:r>
             <w:r>
               <w:rPr>
@@ -676,7 +668,7 @@
               <w:lang w:eastAsia="hr-HR"/>
             </w:rPr>
           </w:pPr>
-          <w:hyperlink w:anchor="_Toc446275063" w:history="1">
+          <w:hyperlink w:anchor="_Toc447490140" w:history="1">
             <w:r>
               <w:rPr>
                 <w:rStyle w:val="Hyperlink"/>
@@ -704,7 +696,7 @@
                 <w:noProof/>
                 <w:webHidden/>
               </w:rPr>
-              <w:instrText xml:space="preserve"> PAGEREF _Toc446275063 \h </w:instrText>
+              <w:instrText xml:space="preserve"> PAGEREF _Toc447490140 \h </w:instrText>
             </w:r>
             <w:r>
               <w:rPr>
@@ -747,7 +739,7 @@
               <w:lang w:eastAsia="hr-HR"/>
             </w:rPr>
           </w:pPr>
-          <w:hyperlink w:anchor="_Toc446275064" w:history="1">
+          <w:hyperlink w:anchor="_Toc447490141" w:history="1">
             <w:r>
               <w:rPr>
                 <w:rStyle w:val="Hyperlink"/>
@@ -775,7 +767,7 @@
                 <w:noProof/>
                 <w:webHidden/>
               </w:rPr>
-              <w:instrText xml:space="preserve"> PAGEREF _Toc446275064 \h </w:instrText>
+              <w:instrText xml:space="preserve"> PAGEREF _Toc447490141 \h </w:instrText>
             </w:r>
             <w:r>
               <w:rPr>
@@ -818,13 +810,84 @@
               <w:lang w:eastAsia="hr-HR"/>
             </w:rPr>
           </w:pPr>
-          <w:hyperlink w:anchor="_Toc446275065" w:history="1">
+          <w:hyperlink w:anchor="_Toc447490142" w:history="1">
             <w:r>
               <w:rPr>
                 <w:rStyle w:val="Hyperlink"/>
                 <w:noProof/>
                 <w:lang w:val="en-US"/>
               </w:rPr>
+              <w:t>Sequence Diagram</w:t>
+            </w:r>
+            <w:r>
+              <w:rPr>
+                <w:noProof/>
+                <w:webHidden/>
+              </w:rPr>
+              <w:tab/>
+            </w:r>
+            <w:r>
+              <w:rPr>
+                <w:noProof/>
+                <w:webHidden/>
+              </w:rPr>
+              <w:fldChar w:fldCharType="begin"/>
+            </w:r>
+            <w:r>
+              <w:rPr>
+                <w:noProof/>
+                <w:webHidden/>
+              </w:rPr>
+              <w:instrText xml:space="preserve"> PAGEREF _Toc447490142 \h </w:instrText>
+            </w:r>
+            <w:r>
+              <w:rPr>
+                <w:noProof/>
+                <w:webHidden/>
+              </w:rPr>
+            </w:r>
+            <w:r>
+              <w:rPr>
+                <w:noProof/>
+                <w:webHidden/>
+              </w:rPr>
+              <w:fldChar w:fldCharType="separate"/>
+            </w:r>
+            <w:r>
+              <w:rPr>
+                <w:noProof/>
+                <w:webHidden/>
+              </w:rPr>
+              <w:t>7</w:t>
+            </w:r>
+            <w:r>
+              <w:rPr>
+                <w:noProof/>
+                <w:webHidden/>
+              </w:rPr>
+              <w:fldChar w:fldCharType="end"/>
+            </w:r>
+          </w:hyperlink>
+        </w:p>
+        <w:p>
+          <w:pPr>
+            <w:pStyle w:val="TOC2"/>
+            <w:tabs>
+              <w:tab w:val="right" w:leader="dot" w:pos="9062"/>
+            </w:tabs>
+            <w:rPr>
+              <w:rFonts w:eastAsiaTheme="minorEastAsia"/>
+              <w:noProof/>
+              <w:lang w:eastAsia="hr-HR"/>
+            </w:rPr>
+          </w:pPr>
+          <w:hyperlink w:anchor="_Toc447490143" w:history="1">
+            <w:r>
+              <w:rPr>
+                <w:rStyle w:val="Hyperlink"/>
+                <w:noProof/>
+                <w:lang w:val="en-US"/>
+              </w:rPr>
               <w:t>Rationale</w:t>
             </w:r>
             <w:r>
@@ -846,7 +909,7 @@
                 <w:noProof/>
                 <w:webHidden/>
               </w:rPr>
-              <w:instrText xml:space="preserve"> PAGEREF _Toc446275065 \h </w:instrText>
+              <w:instrText xml:space="preserve"> PAGEREF _Toc447490143 \h </w:instrText>
             </w:r>
             <w:r>
               <w:rPr>
@@ -866,7 +929,7 @@
                 <w:noProof/>
                 <w:webHidden/>
               </w:rPr>
-              <w:t>6</w:t>
+              <w:t>7</w:t>
             </w:r>
             <w:r>
               <w:rPr>
@@ -910,7 +973,7 @@
           <w:lang w:val="en-US"/>
         </w:rPr>
       </w:pPr>
-      <w:bookmarkStart w:id="0" w:name="_Toc446275058"/>
+      <w:bookmarkStart w:id="0" w:name="_Toc447490135"/>
       <w:r>
         <w:rPr>
           <w:lang w:val="en-US"/>
@@ -919,19 +982,6 @@
         <w:t>Classes</w:t>
       </w:r>
       <w:bookmarkEnd w:id="0"/>
-    </w:p>
-    <w:p>
-      <w:pPr>
-        <w:rPr>
-          <w:lang w:val="en-US"/>
-        </w:rPr>
-      </w:pPr>
-      <w:r>
-        <w:rPr>
-          <w:lang w:val="en-US"/>
-        </w:rPr>
-        <w:tab/>
-      </w:r>
     </w:p>
     <w:p>
       <w:pPr>
@@ -1135,7 +1185,7 @@
           <w:lang w:val="en-US"/>
         </w:rPr>
       </w:pPr>
-      <w:bookmarkStart w:id="1" w:name="_Toc446275059"/>
+      <w:bookmarkStart w:id="1" w:name="_Toc447490136"/>
       <w:r>
         <w:rPr>
           <w:lang w:val="en-US"/>
@@ -1189,7 +1239,7 @@
           <w:lang w:val="en-US"/>
         </w:rPr>
       </w:pPr>
-      <w:bookmarkStart w:id="2" w:name="_Toc446275060"/>
+      <w:bookmarkStart w:id="2" w:name="_Toc447490137"/>
       <w:r>
         <w:rPr>
           <w:lang w:val="en-US"/>
@@ -1989,7 +2039,7 @@
           <w:lang w:val="en-US"/>
         </w:rPr>
       </w:pPr>
-      <w:bookmarkStart w:id="3" w:name="_Toc446275061"/>
+      <w:bookmarkStart w:id="3" w:name="_Toc447490138"/>
       <w:r>
         <w:rPr>
           <w:lang w:val="en-US"/>
@@ -2005,7 +2055,7 @@
           <w:lang w:val="en-US"/>
         </w:rPr>
       </w:pPr>
-      <w:bookmarkStart w:id="4" w:name="_Toc446275062"/>
+      <w:bookmarkStart w:id="4" w:name="_Toc447490139"/>
       <w:r>
         <w:rPr>
           <w:lang w:val="en-US"/>
@@ -2025,6 +2075,12 @@
         <w:t xml:space="preserve"> Diagram</w:t>
       </w:r>
       <w:bookmarkEnd w:id="4"/>
+      <w:r>
+        <w:rPr>
+          <w:lang w:val="en-US"/>
+        </w:rPr>
+        <w:t xml:space="preserve"> </w:t>
+      </w:r>
     </w:p>
     <w:p>
       <w:pPr>
@@ -2069,7 +2125,7 @@
           <w:lang w:val="en-US"/>
         </w:rPr>
       </w:pPr>
-      <w:bookmarkStart w:id="5" w:name="_Toc446275063"/>
+      <w:bookmarkStart w:id="5" w:name="_Toc447490140"/>
       <w:r>
         <w:rPr>
           <w:lang w:val="en-US"/>
@@ -2083,6 +2139,25 @@
         <w:t>ubsystem</w:t>
       </w:r>
       <w:bookmarkEnd w:id="5"/>
+    </w:p>
+    <w:p>
+      <w:pPr>
+        <w:rPr>
+          <w:lang w:val="en-US"/>
+        </w:rPr>
+      </w:pPr>
+      <w:r>
+        <w:rPr>
+          <w:lang w:val="en-US"/>
+        </w:rPr>
+        <w:tab/>
+      </w:r>
+      <w:r>
+        <w:rPr>
+          <w:lang w:val="en-US"/>
+        </w:rPr>
+        <w:t>The diagram depicts the intended use of the IMG Album class in the role of a facade for the application. The user will have access to it but without it the user would be unable to directly interact with any other classes. This however is a modified version of the facade pattern due to the fact that the IMG Album can interact with all parts of the subsystem while IMG Loader and IMG Editor can interact with the third part of the subsystem, the IMG object but they are still unaware of each other's existence.</w:t>
+      </w:r>
     </w:p>
     <w:p>
       <w:pPr>
@@ -2103,25 +2178,12 @@
     </w:p>
     <w:p>
       <w:pPr>
-        <w:rPr>
-          <w:lang w:val="en-US"/>
-        </w:rPr>
-      </w:pPr>
-      <w:r>
-        <w:rPr>
-          <w:lang w:val="en-US"/>
-        </w:rPr>
-        <w:br w:type="page"/>
-      </w:r>
-    </w:p>
-    <w:p>
-      <w:pPr>
         <w:pStyle w:val="Heading2"/>
         <w:rPr>
           <w:lang w:val="en-US"/>
         </w:rPr>
       </w:pPr>
-      <w:bookmarkStart w:id="6" w:name="_Toc446275064"/>
+      <w:bookmarkStart w:id="6" w:name="_Toc447490141"/>
       <w:r>
         <w:rPr>
           <w:lang w:val="en-US"/>
@@ -2130,6 +2192,20 @@
         <w:t>Object Diagram</w:t>
       </w:r>
       <w:bookmarkEnd w:id="6"/>
+    </w:p>
+    <w:p>
+      <w:pPr>
+        <w:rPr>
+          <w:lang w:val="en-US"/>
+        </w:rPr>
+      </w:pPr>
+      <w:r>
+        <w:rPr>
+          <w:lang w:val="en-US"/>
+        </w:rPr>
+        <w:tab/>
+        <w:t>During run-time the application will consist of the IMG Album object which is created when the application starts. When needed the IMG Loader object will be created and it will be discarded after it has served its purpose. Same goes for the IMG Editor object. This approach was chosen to simplify the procedure of storing information about image editing in order to avoid conflicts in regards to how each image was edited. Furthermore during the run-time IMG objects will be created for every image that is used in an album. These image objects will persist as long as the album persists.</w:t>
+      </w:r>
     </w:p>
     <w:p>
       <w:pPr>
@@ -2150,12 +2226,92 @@
     </w:p>
     <w:p>
       <w:pPr>
+        <w:rPr>
+          <w:rFonts w:asciiTheme="majorHAnsi" w:eastAsiaTheme="majorEastAsia" w:hAnsiTheme="majorHAnsi" w:cstheme="majorBidi"/>
+          <w:b/>
+          <w:bCs/>
+          <w:color w:val="4F81BD" w:themeColor="accent1"/>
+          <w:sz w:val="26"/>
+          <w:szCs w:val="26"/>
+          <w:lang w:val="en-US"/>
+        </w:rPr>
+      </w:pPr>
+      <w:r>
+        <w:rPr>
+          <w:lang w:val="en-US"/>
+        </w:rPr>
+        <w:br w:type="page"/>
+      </w:r>
+    </w:p>
+    <w:p>
+      <w:pPr>
         <w:pStyle w:val="Heading2"/>
         <w:rPr>
           <w:lang w:val="en-US"/>
         </w:rPr>
       </w:pPr>
-      <w:bookmarkStart w:id="7" w:name="_Toc446275065"/>
+      <w:bookmarkStart w:id="7" w:name="_Toc447490142"/>
+      <w:r>
+        <w:rPr>
+          <w:lang w:val="en-US"/>
+        </w:rPr>
+        <w:lastRenderedPageBreak/>
+        <w:t>Sequence Diagram</w:t>
+      </w:r>
+      <w:bookmarkEnd w:id="7"/>
+    </w:p>
+    <w:p>
+      <w:pPr>
+        <w:rPr>
+          <w:lang w:val="en-US"/>
+        </w:rPr>
+      </w:pPr>
+      <w:r>
+        <w:rPr>
+          <w:lang w:val="en-US"/>
+        </w:rPr>
+        <w:tab/>
+        <w:t>The sequence diagram is showing the handling of one of the most common procedures of the application - loading the files. This process would occur whenever the user loads images to an album.</w:t>
+      </w:r>
+    </w:p>
+    <w:p>
+      <w:pPr>
+        <w:rPr>
+          <w:lang w:val="en-US"/>
+        </w:rPr>
+      </w:pPr>
+      <w:r>
+        <w:rPr>
+          <w:lang w:val="en-US"/>
+        </w:rPr>
+        <w:t>The IMG Album class starts the IMG Loader class and uses one of its methods to load the image that user has wanted provided with either a file name, a tag or an album name. The IMG Loader class after finding the image(s) in question creates one or more image objects with the information it has discovered about them and returns all of the images to the IMG Album. The IMG Album class gets all relevant information for the image and then uses that information (title, caption, tags) to update the GUI and show the images. Once the user wants to edit an image the IMG Album class starts the IMG Editor and informs it about the image object that needs to be edited as well as the command which needs to be executed. The IMG Editor updates the image in question after the modifications are done and returns the new image back to the IMG Album which proceeds to check for new information about the image and updates the GUI and show the edited image.</w:t>
+      </w:r>
+    </w:p>
+    <w:p>
+      <w:pPr>
+        <w:rPr>
+          <w:lang w:val="en-US"/>
+        </w:rPr>
+      </w:pPr>
+      <w:r>
+        <w:rPr>
+          <w:lang w:val="en-US"/>
+        </w:rPr>
+        <w:pict>
+          <v:shape id="_x0000_i1028" type="#_x0000_t75" style="width:379.65pt;height:290.6pt">
+            <v:imagedata r:id="rId11" o:title="sequence diagram P1"/>
+          </v:shape>
+        </w:pict>
+      </w:r>
+    </w:p>
+    <w:p>
+      <w:pPr>
+        <w:pStyle w:val="Heading2"/>
+        <w:rPr>
+          <w:lang w:val="en-US"/>
+        </w:rPr>
+      </w:pPr>
+      <w:bookmarkStart w:id="8" w:name="_Toc447490143"/>
       <w:r>
         <w:rPr>
           <w:lang w:val="en-US"/>
@@ -2168,7 +2324,7 @@
         </w:rPr>
         <w:t>ationale</w:t>
       </w:r>
-      <w:bookmarkEnd w:id="7"/>
+      <w:bookmarkEnd w:id="8"/>
     </w:p>
     <w:p>
       <w:pPr>
@@ -2183,22 +2339,79 @@
         <w:tab/>
         <w:t>We believe that an approach similar to the facade pattern would be the best choice for this application for the sake of the SoC principle. Even though the design in its current form is not a completely accurate depiction of the Facade pattern it still retains some of its strong suits which allows us to maintain a system in which most of the problems would be easy to track down.</w:t>
       </w:r>
-    </w:p>
-    <w:p>
-      <w:pPr>
-        <w:rPr>
-          <w:lang w:val="en-US"/>
-        </w:rPr>
-      </w:pPr>
-      <w:r>
-        <w:rPr>
-          <w:lang w:val="en-US"/>
-        </w:rPr>
-        <w:t>Furthermore we believe that the best way to keep track of all of the changes done to an image would be by storing all of the changes that have been done on an image in form of a command object. This way we can maintain a reference for all of the changes and the exact manner in which they have been done. With all of this in mind we agreed that this usage of the command pattern coupled with an imitation of the facade pattern would be the best course of action for this application.</w:t>
-      </w:r>
+      <w:r>
+        <w:rPr>
+          <w:lang w:val="en-US"/>
+        </w:rPr>
+        <w:t xml:space="preserve"> IMG Album class which is our representation of the facade class controls all parts of the subsystem directly and maintains a reference to all objects that exist within it while displaying information to the user. Methods invoked by this class as shown in the table of responsibilities consist of tasks such as requests for image loading or editing as well as get methods for information retrieval from images and the displaying of the same.</w:t>
+      </w:r>
+    </w:p>
+    <w:p>
+      <w:pPr>
+        <w:rPr>
+          <w:lang w:val="en-US"/>
+        </w:rPr>
+      </w:pPr>
+      <w:r>
+        <w:rPr>
+          <w:lang w:val="en-US"/>
+        </w:rPr>
+        <w:lastRenderedPageBreak/>
+        <w:t xml:space="preserve">Furthermore we believe that the best way to keep track of all of the changes done to an image would be by storing all of the changes that have been done on an image in form of a command object. </w:t>
+      </w:r>
+      <w:r>
+        <w:rPr>
+          <w:lang w:val="en-US"/>
+        </w:rPr>
+        <w:t xml:space="preserve">The command pattern would be used to hold commands such as resize, crop, flip, mirror and rotate. All of these commands would store any information needed to perform a modification but they would also hold information regarding the previous state of an image. </w:t>
+      </w:r>
+      <w:r>
+        <w:rPr>
+          <w:lang w:val="en-US"/>
+        </w:rPr>
+        <w:t xml:space="preserve">This way we can maintain a reference for all of the changes and the exact manner in which they have been done. </w:t>
+      </w:r>
+    </w:p>
+    <w:p>
+      <w:pPr>
+        <w:rPr>
+          <w:lang w:val="en-US"/>
+        </w:rPr>
+      </w:pPr>
+      <w:r>
+        <w:rPr>
+          <w:lang w:val="en-US"/>
+        </w:rPr>
+        <w:t xml:space="preserve">With all of this in mind we agreed that this usage of the command pattern coupled with </w:t>
+      </w:r>
+      <w:r>
+        <w:rPr>
+          <w:lang w:val="en-US"/>
+        </w:rPr>
+        <w:t>the</w:t>
+      </w:r>
+      <w:r>
+        <w:rPr>
+          <w:lang w:val="en-US"/>
+        </w:rPr>
+        <w:t xml:space="preserve"> facade pattern would be the best course of action for this application.</w:t>
+      </w:r>
+      <w:r>
+        <w:rPr>
+          <w:lang w:val="en-US"/>
+        </w:rPr>
+        <w:t xml:space="preserve"> </w:t>
+      </w:r>
+    </w:p>
+    <w:p>
+      <w:pPr>
+        <w:rPr>
+          <w:lang w:val="en-US"/>
+        </w:rPr>
+      </w:pPr>
     </w:p>
     <w:sectPr>
-      <w:footerReference w:type="default" r:id="rId11"/>
+      <w:footerReference w:type="default" r:id="rId12"/>
       <w:pgSz w:w="11906" w:h="16838"/>
       <w:pgMar w:top="1417" w:right="1417" w:bottom="1417" w:left="1417" w:header="708" w:footer="708" w:gutter="0"/>
       <w:cols w:space="708"/>
@@ -2255,7 +2468,7 @@
             <w:rPr>
               <w:noProof/>
             </w:rPr>
-            <w:t>2</w:t>
+            <w:t>7</w:t>
           </w:r>
         </w:fldSimple>
       </w:p>
@@ -2848,384 +3061,6 @@
 </w:styles>
 </file>
 
-<file path=word/glossary/document.xml><?xml version="1.0" encoding="utf-8"?>
-<w:glossaryDocument xmlns:ve="http://schemas.openxmlformats.org/markup-compatibility/2006" xmlns:o="urn:schemas-microsoft-com:office:office" xmlns:r="http://schemas.openxmlformats.org/officeDocument/2006/relationships" xmlns:m="http://schemas.openxmlformats.org/officeDocument/2006/math" xmlns:v="urn:schemas-microsoft-com:vml" xmlns:wp="http://schemas.openxmlformats.org/drawingml/2006/wordprocessingDrawing" xmlns:w10="urn:schemas-microsoft-com:office:word" xmlns:w="http://schemas.openxmlformats.org/wordprocessingml/2006/main" xmlns:wne="http://schemas.microsoft.com/office/word/2006/wordml">
-  <w:docParts>
-    <w:docPart>
-      <w:docPartPr>
-        <w:name w:val="6EBB09333DD34258803964D558C5FC5F"/>
-        <w:category>
-          <w:name w:val="General"/>
-          <w:gallery w:val="placeholder"/>
-        </w:category>
-        <w:types>
-          <w:type w:val="bbPlcHdr"/>
-        </w:types>
-        <w:behaviors>
-          <w:behavior w:val="content"/>
-        </w:behaviors>
-        <w:guid w:val="{5B924E46-D0DD-4896-8957-B4DA3BA713D1}"/>
-      </w:docPartPr>
-      <w:docPartBody>
-        <w:p>
-          <w:pPr>
-            <w:pStyle w:val="6EBB09333DD34258803964D558C5FC5F"/>
-          </w:pPr>
-          <w:r>
-            <w:rPr>
-              <w:rFonts w:asciiTheme="majorHAnsi" w:eastAsiaTheme="majorEastAsia" w:hAnsiTheme="majorHAnsi" w:cstheme="majorBidi"/>
-              <w:sz w:val="80"/>
-              <w:szCs w:val="80"/>
-            </w:rPr>
-            <w:t>[Type the document title]</w:t>
-          </w:r>
-        </w:p>
-      </w:docPartBody>
-    </w:docPart>
-    <w:docPart>
-      <w:docPartPr>
-        <w:name w:val="0814CB787F24469CA930DA4E745DE343"/>
-        <w:category>
-          <w:name w:val="General"/>
-          <w:gallery w:val="placeholder"/>
-        </w:category>
-        <w:types>
-          <w:type w:val="bbPlcHdr"/>
-        </w:types>
-        <w:behaviors>
-          <w:behavior w:val="content"/>
-        </w:behaviors>
-        <w:guid w:val="{2505FA09-5DB3-408C-9EB8-E3D7DD206460}"/>
-      </w:docPartPr>
-      <w:docPartBody>
-        <w:p>
-          <w:pPr>
-            <w:pStyle w:val="0814CB787F24469CA930DA4E745DE343"/>
-          </w:pPr>
-          <w:r>
-            <w:rPr>
-              <w:rFonts w:asciiTheme="majorHAnsi" w:eastAsiaTheme="majorEastAsia" w:hAnsiTheme="majorHAnsi" w:cstheme="majorBidi"/>
-              <w:sz w:val="44"/>
-              <w:szCs w:val="44"/>
-            </w:rPr>
-            <w:t>[Type the document subtitle]</w:t>
-          </w:r>
-        </w:p>
-      </w:docPartBody>
-    </w:docPart>
-  </w:docParts>
-</w:glossaryDocument>
-</file>
-
-<file path=word/glossary/fontTable.xml><?xml version="1.0" encoding="utf-8"?>
-<w:fonts xmlns:r="http://schemas.openxmlformats.org/officeDocument/2006/relationships" xmlns:w="http://schemas.openxmlformats.org/wordprocessingml/2006/main">
-  <w:font w:name="Symbol">
-    <w:panose1 w:val="05050102010706020507"/>
-    <w:charset w:val="02"/>
-    <w:family w:val="roman"/>
-    <w:pitch w:val="variable"/>
-    <w:sig w:usb0="00000000" w:usb1="10000000" w:usb2="00000000" w:usb3="00000000" w:csb0="80000000" w:csb1="00000000"/>
-  </w:font>
-  <w:font w:name="Times New Roman">
-    <w:panose1 w:val="02020603050405020304"/>
-    <w:charset w:val="EE"/>
-    <w:family w:val="roman"/>
-    <w:pitch w:val="variable"/>
-    <w:sig w:usb0="E0002EFF" w:usb1="C0007843" w:usb2="00000009" w:usb3="00000000" w:csb0="000001FF" w:csb1="00000000"/>
-  </w:font>
-  <w:font w:name="Courier New">
-    <w:panose1 w:val="02070309020205020404"/>
-    <w:charset w:val="EE"/>
-    <w:family w:val="modern"/>
-    <w:pitch w:val="fixed"/>
-    <w:sig w:usb0="E0002AFF" w:usb1="C0007843" w:usb2="00000009" w:usb3="00000000" w:csb0="000001FF" w:csb1="00000000"/>
-  </w:font>
-  <w:font w:name="Wingdings">
-    <w:panose1 w:val="05000000000000000000"/>
-    <w:charset w:val="02"/>
-    <w:family w:val="auto"/>
-    <w:pitch w:val="variable"/>
-    <w:sig w:usb0="00000000" w:usb1="10000000" w:usb2="00000000" w:usb3="00000000" w:csb0="80000000" w:csb1="00000000"/>
-  </w:font>
-  <w:font w:name="Calibri">
-    <w:panose1 w:val="020F0502020204030204"/>
-    <w:charset w:val="EE"/>
-    <w:family w:val="swiss"/>
-    <w:pitch w:val="variable"/>
-    <w:sig w:usb0="E00002FF" w:usb1="4000ACFF" w:usb2="00000001" w:usb3="00000000" w:csb0="0000019F" w:csb1="00000000"/>
-  </w:font>
-  <w:font w:name="Cambria">
-    <w:panose1 w:val="02040503050406030204"/>
-    <w:charset w:val="EE"/>
-    <w:family w:val="roman"/>
-    <w:pitch w:val="variable"/>
-    <w:sig w:usb0="E00002FF" w:usb1="400004FF" w:usb2="00000000" w:usb3="00000000" w:csb0="0000019F" w:csb1="00000000"/>
-  </w:font>
-  <w:font w:name="Tahoma">
-    <w:panose1 w:val="020B0604030504040204"/>
-    <w:charset w:val="EE"/>
-    <w:family w:val="swiss"/>
-    <w:pitch w:val="variable"/>
-    <w:sig w:usb0="E1002EFF" w:usb1="C000605B" w:usb2="00000029" w:usb3="00000000" w:csb0="000101FF" w:csb1="00000000"/>
-  </w:font>
-</w:fonts>
-</file>
-
-<file path=word/glossary/settings.xml><?xml version="1.0" encoding="utf-8"?>
-<w:settings xmlns:o="urn:schemas-microsoft-com:office:office" xmlns:r="http://schemas.openxmlformats.org/officeDocument/2006/relationships" xmlns:m="http://schemas.openxmlformats.org/officeDocument/2006/math" xmlns:v="urn:schemas-microsoft-com:vml" xmlns:w10="urn:schemas-microsoft-com:office:word" xmlns:w="http://schemas.openxmlformats.org/wordprocessingml/2006/main" xmlns:sl="http://schemas.openxmlformats.org/schemaLibrary/2006/main">
-  <w:view w:val="normal"/>
-  <w:defaultTabStop w:val="708"/>
-  <w:hyphenationZone w:val="425"/>
-  <w:characterSpacingControl w:val="doNotCompress"/>
-  <w:compat>
-    <w:useFELayout/>
-  </w:compat>
-  <w:rsids>
-    <w:rsidRoot w:val="0013493F"/>
-    <w:rsid w:val="0013493F"/>
-    <w:rsid w:val="00E72077"/>
-  </w:rsids>
-  <m:mathPr>
-    <m:mathFont m:val="Cambria Math"/>
-    <m:brkBin m:val="before"/>
-    <m:brkBinSub m:val="--"/>
-    <m:smallFrac m:val="off"/>
-    <m:dispDef/>
-    <m:lMargin m:val="0"/>
-    <m:rMargin m:val="0"/>
-    <m:defJc m:val="centerGroup"/>
-    <m:wrapIndent m:val="1440"/>
-    <m:intLim m:val="subSup"/>
-    <m:naryLim m:val="undOvr"/>
-  </m:mathPr>
-  <w:themeFontLang w:val="hr-HR"/>
-  <w:clrSchemeMapping w:bg1="light1" w:t1="dark1" w:bg2="light2" w:t2="dark2" w:accent1="accent1" w:accent2="accent2" w:accent3="accent3" w:accent4="accent4" w:accent5="accent5" w:accent6="accent6" w:hyperlink="hyperlink" w:followedHyperlink="followedHyperlink"/>
-  <w:decimalSymbol w:val=","/>
-  <w:listSeparator w:val=";"/>
-</w:settings>
-</file>
-
-<file path=word/glossary/styles.xml><?xml version="1.0" encoding="utf-8"?>
-<w:styles xmlns:r="http://schemas.openxmlformats.org/officeDocument/2006/relationships" xmlns:w="http://schemas.openxmlformats.org/wordprocessingml/2006/main">
-  <w:docDefaults>
-    <w:rPrDefault>
-      <w:rPr>
-        <w:rFonts w:asciiTheme="minorHAnsi" w:eastAsiaTheme="minorEastAsia" w:hAnsiTheme="minorHAnsi" w:cstheme="minorBidi"/>
-        <w:sz w:val="22"/>
-        <w:szCs w:val="22"/>
-        <w:lang w:val="hr-HR" w:eastAsia="hr-HR" w:bidi="ar-SA"/>
-      </w:rPr>
-    </w:rPrDefault>
-    <w:pPrDefault>
-      <w:pPr>
-        <w:spacing w:after="200" w:line="276" w:lineRule="auto"/>
-      </w:pPr>
-    </w:pPrDefault>
-  </w:docDefaults>
-  <w:latentStyles w:defLockedState="0" w:defUIPriority="99" w:defSemiHidden="1" w:defUnhideWhenUsed="1" w:defQFormat="0" w:count="267">
-    <w:lsdException w:name="Normal" w:semiHidden="0" w:uiPriority="0" w:unhideWhenUsed="0" w:qFormat="1"/>
-    <w:lsdException w:name="heading 1" w:semiHidden="0" w:uiPriority="9" w:unhideWhenUsed="0" w:qFormat="1"/>
-    <w:lsdException w:name="heading 2" w:uiPriority="9" w:qFormat="1"/>
-    <w:lsdException w:name="heading 3" w:uiPriority="9" w:qFormat="1"/>
-    <w:lsdException w:name="heading 4" w:uiPriority="9" w:qFormat="1"/>
-    <w:lsdException w:name="heading 5" w:uiPriority="9" w:qFormat="1"/>
-    <w:lsdException w:name="heading 6" w:uiPriority="9" w:qFormat="1"/>
-    <w:lsdException w:name="heading 7" w:uiPriority="9" w:qFormat="1"/>
-    <w:lsdException w:name="heading 8" w:uiPriority="9" w:qFormat="1"/>
-    <w:lsdException w:name="heading 9" w:uiPriority="9" w:qFormat="1"/>
-    <w:lsdException w:name="toc 1" w:uiPriority="39"/>
-    <w:lsdException w:name="toc 2" w:uiPriority="39"/>
-    <w:lsdException w:name="toc 3" w:uiPriority="39"/>
-    <w:lsdException w:name="toc 4" w:uiPriority="39"/>
-    <w:lsdException w:name="toc 5" w:uiPriority="39"/>
-    <w:lsdException w:name="toc 6" w:uiPriority="39"/>
-    <w:lsdException w:name="toc 7" w:uiPriority="39"/>
-    <w:lsdException w:name="toc 8" w:uiPriority="39"/>
-    <w:lsdException w:name="toc 9" w:uiPriority="39"/>
-    <w:lsdException w:name="caption" w:uiPriority="35" w:qFormat="1"/>
-    <w:lsdException w:name="Title" w:semiHidden="0" w:uiPriority="10" w:unhideWhenUsed="0" w:qFormat="1"/>
-    <w:lsdException w:name="Default Paragraph Font" w:uiPriority="1"/>
-    <w:lsdException w:name="Subtitle" w:semiHidden="0" w:uiPriority="11" w:unhideWhenUsed="0" w:qFormat="1"/>
-    <w:lsdException w:name="Strong" w:semiHidden="0" w:uiPriority="22" w:unhideWhenUsed="0" w:qFormat="1"/>
-    <w:lsdException w:name="Emphasis" w:semiHidden="0" w:uiPriority="20" w:unhideWhenUsed="0" w:qFormat="1"/>
-    <w:lsdException w:name="Table Grid" w:semiHidden="0" w:uiPriority="59" w:unhideWhenUsed="0"/>
-    <w:lsdException w:name="Placeholder Text" w:unhideWhenUsed="0"/>
-    <w:lsdException w:name="No Spacing" w:semiHidden="0" w:uiPriority="1" w:unhideWhenUsed="0" w:qFormat="1"/>
-    <w:lsdException w:name="Light Shading" w:semiHidden="0" w:uiPriority="60" w:unhideWhenUsed="0"/>
-    <w:lsdException w:name="Light List" w:semiHidden="0" w:uiPriority="61" w:unhideWhenUsed="0"/>
-    <w:lsdException w:name="Light Grid" w:semiHidden="0" w:uiPriority="62" w:unhideWhenUsed="0"/>
-    <w:lsdException w:name="Medium Shading 1" w:semiHidden="0" w:uiPriority="63" w:unhideWhenUsed="0"/>
-    <w:lsdException w:name="Medium Shading 2" w:semiHidden="0" w:uiPriority="64" w:unhideWhenUsed="0"/>
-    <w:lsdException w:name="Medium List 1" w:semiHidden="0" w:uiPriority="65" w:unhideWhenUsed="0"/>
-    <w:lsdException w:name="Medium List 2" w:semiHidden="0" w:uiPriority="66" w:unhideWhenUsed="0"/>
-    <w:lsdException w:name="Medium Grid 1" w:semiHidden="0" w:uiPriority="67" w:unhideWhenUsed="0"/>
-    <w:lsdException w:name="Medium Grid 2" w:semiHidden="0" w:uiPriority="68" w:unhideWhenUsed="0"/>
-    <w:lsdException w:name="Medium Grid 3" w:semiHidden="0" w:uiPriority="69" w:unhideWhenUsed="0"/>
-    <w:lsdException w:name="Dark List" w:semiHidden="0" w:uiPriority="70" w:unhideWhenUsed="0"/>
-    <w:lsdException w:name="Colorful Shading" w:semiHidden="0" w:uiPriority="71" w:unhideWhenUsed="0"/>
-    <w:lsdException w:name="Colorful List" w:semiHidden="0" w:uiPriority="72" w:unhideWhenUsed="0"/>
-    <w:lsdException w:name="Colorful Grid" w:semiHidden="0" w:uiPriority="73" w:unhideWhenUsed="0"/>
-    <w:lsdException w:name="Light Shading Accent 1" w:semiHidden="0" w:uiPriority="60" w:unhideWhenUsed="0"/>
-    <w:lsdException w:name="Light List Accent 1" w:semiHidden="0" w:uiPriority="61" w:unhideWhenUsed="0"/>
-    <w:lsdException w:name="Light Grid Accent 1" w:semiHidden="0" w:uiPriority="62" w:unhideWhenUsed="0"/>
-    <w:lsdException w:name="Medium Shading 1 Accent 1" w:semiHidden="0" w:uiPriority="63" w:unhideWhenUsed="0"/>
-    <w:lsdException w:name="Medium Shading 2 Accent 1" w:semiHidden="0" w:uiPriority="64" w:unhideWhenUsed="0"/>
-    <w:lsdException w:name="Medium List 1 Accent 1" w:semiHidden="0" w:uiPriority="65" w:unhideWhenUsed="0"/>
-    <w:lsdException w:name="Revision" w:unhideWhenUsed="0"/>
-    <w:lsdException w:name="List Paragraph" w:semiHidden="0" w:uiPriority="34" w:unhideWhenUsed="0" w:qFormat="1"/>
-    <w:lsdException w:name="Quote" w:semiHidden="0" w:uiPriority="29" w:unhideWhenUsed="0" w:qFormat="1"/>
-    <w:lsdException w:name="Intense Quote" w:semiHidden="0" w:uiPriority="30" w:unhideWhenUsed="0" w:qFormat="1"/>
-    <w:lsdException w:name="Medium List 2 Accent 1" w:semiHidden="0" w:uiPriority="66" w:unhideWhenUsed="0"/>
-    <w:lsdException w:name="Medium Grid 1 Accent 1" w:semiHidden="0" w:uiPriority="67" w:unhideWhenUsed="0"/>
-    <w:lsdException w:name="Medium Grid 2 Accent 1" w:semiHidden="0" w:uiPriority="68" w:unhideWhenUsed="0"/>
-    <w:lsdException w:name="Medium Grid 3 Accent 1" w:semiHidden="0" w:uiPriority="69" w:unhideWhenUsed="0"/>
-    <w:lsdException w:name="Dark List Accent 1" w:semiHidden="0" w:uiPriority="70" w:unhideWhenUsed="0"/>
-    <w:lsdException w:name="Colorful Shading Accent 1" w:semiHidden="0" w:uiPriority="71" w:unhideWhenUsed="0"/>
-    <w:lsdException w:name="Colorful List Accent 1" w:semiHidden="0" w:uiPriority="72" w:unhideWhenUsed="0"/>
-    <w:lsdException w:name="Colorful Grid Accent 1" w:semiHidden="0" w:uiPriority="73" w:unhideWhenUsed="0"/>
-    <w:lsdException w:name="Light Shading Accent 2" w:semiHidden="0" w:uiPriority="60" w:unhideWhenUsed="0"/>
-    <w:lsdException w:name="Light List Accent 2" w:semiHidden="0" w:uiPriority="61" w:unhideWhenUsed="0"/>
-    <w:lsdException w:name="Light Grid Accent 2" w:semiHidden="0" w:uiPriority="62" w:unhideWhenUsed="0"/>
-    <w:lsdException w:name="Medium Shading 1 Accent 2" w:semiHidden="0" w:uiPriority="63" w:unhideWhenUsed="0"/>
-    <w:lsdException w:name="Medium Shading 2 Accent 2" w:semiHidden="0" w:uiPriority="64" w:unhideWhenUsed="0"/>
-    <w:lsdException w:name="Medium List 1 Accent 2" w:semiHidden="0" w:uiPriority="65" w:unhideWhenUsed="0"/>
-    <w:lsdException w:name="Medium List 2 Accent 2" w:semiHidden="0" w:uiPriority="66" w:unhideWhenUsed="0"/>
-    <w:lsdException w:name="Medium Grid 1 Accent 2" w:semiHidden="0" w:uiPriority="67" w:unhideWhenUsed="0"/>
-    <w:lsdException w:name="Medium Grid 2 Accent 2" w:semiHidden="0" w:uiPriority="68" w:unhideWhenUsed="0"/>
-    <w:lsdException w:name="Medium Grid 3 Accent 2" w:semiHidden="0" w:uiPriority="69" w:unhideWhenUsed="0"/>
-    <w:lsdException w:name="Dark List Accent 2" w:semiHidden="0" w:uiPriority="70" w:unhideWhenUsed="0"/>
-    <w:lsdException w:name="Colorful Shading Accent 2" w:semiHidden="0" w:uiPriority="71" w:unhideWhenUsed="0"/>
-    <w:lsdException w:name="Colorful List Accent 2" w:semiHidden="0" w:uiPriority="72" w:unhideWhenUsed="0"/>
-    <w:lsdException w:name="Colorful Grid Accent 2" w:semiHidden="0" w:uiPriority="73" w:unhideWhenUsed="0"/>
-    <w:lsdException w:name="Light Shading Accent 3" w:semiHidden="0" w:uiPriority="60" w:unhideWhenUsed="0"/>
-    <w:lsdException w:name="Light List Accent 3" w:semiHidden="0" w:uiPriority="61" w:unhideWhenUsed="0"/>
-    <w:lsdException w:name="Light Grid Accent 3" w:semiHidden="0" w:uiPriority="62" w:unhideWhenUsed="0"/>
-    <w:lsdException w:name="Medium Shading 1 Accent 3" w:semiHidden="0" w:uiPriority="63" w:unhideWhenUsed="0"/>
-    <w:lsdException w:name="Medium Shading 2 Accent 3" w:semiHidden="0" w:uiPriority="64" w:unhideWhenUsed="0"/>
-    <w:lsdException w:name="Medium List 1 Accent 3" w:semiHidden="0" w:uiPriority="65" w:unhideWhenUsed="0"/>
-    <w:lsdException w:name="Medium List 2 Accent 3" w:semiHidden="0" w:uiPriority="66" w:unhideWhenUsed="0"/>
-    <w:lsdException w:name="Medium Grid 1 Accent 3" w:semiHidden="0" w:uiPriority="67" w:unhideWhenUsed="0"/>
-    <w:lsdException w:name="Medium Grid 2 Accent 3" w:semiHidden="0" w:uiPriority="68" w:unhideWhenUsed="0"/>
-    <w:lsdException w:name="Medium Grid 3 Accent 3" w:semiHidden="0" w:uiPriority="69" w:unhideWhenUsed="0"/>
-    <w:lsdException w:name="Dark List Accent 3" w:semiHidden="0" w:uiPriority="70" w:unhideWhenUsed="0"/>
-    <w:lsdException w:name="Colorful Shading Accent 3" w:semiHidden="0" w:uiPriority="71" w:unhideWhenUsed="0"/>
-    <w:lsdException w:name="Colorful List Accent 3" w:semiHidden="0" w:uiPriority="72" w:unhideWhenUsed="0"/>
-    <w:lsdException w:name="Colorful Grid Accent 3" w:semiHidden="0" w:uiPriority="73" w:unhideWhenUsed="0"/>
-    <w:lsdException w:name="Light Shading Accent 4" w:semiHidden="0" w:uiPriority="60" w:unhideWhenUsed="0"/>
-    <w:lsdException w:name="Light List Accent 4" w:semiHidden="0" w:uiPriority="61" w:unhideWhenUsed="0"/>
-    <w:lsdException w:name="Light Grid Accent 4" w:semiHidden="0" w:uiPriority="62" w:unhideWhenUsed="0"/>
-    <w:lsdException w:name="Medium Shading 1 Accent 4" w:semiHidden="0" w:uiPriority="63" w:unhideWhenUsed="0"/>
-    <w:lsdException w:name="Medium Shading 2 Accent 4" w:semiHidden="0" w:uiPriority="64" w:unhideWhenUsed="0"/>
-    <w:lsdException w:name="Medium List 1 Accent 4" w:semiHidden="0" w:uiPriority="65" w:unhideWhenUsed="0"/>
-    <w:lsdException w:name="Medium List 2 Accent 4" w:semiHidden="0" w:uiPriority="66" w:unhideWhenUsed="0"/>
-    <w:lsdException w:name="Medium Grid 1 Accent 4" w:semiHidden="0" w:uiPriority="67" w:unhideWhenUsed="0"/>
-    <w:lsdException w:name="Medium Grid 2 Accent 4" w:semiHidden="0" w:uiPriority="68" w:unhideWhenUsed="0"/>
-    <w:lsdException w:name="Medium Grid 3 Accent 4" w:semiHidden="0" w:uiPriority="69" w:unhideWhenUsed="0"/>
-    <w:lsdException w:name="Dark List Accent 4" w:semiHidden="0" w:uiPriority="70" w:unhideWhenUsed="0"/>
-    <w:lsdException w:name="Colorful Shading Accent 4" w:semiHidden="0" w:uiPriority="71" w:unhideWhenUsed="0"/>
-    <w:lsdException w:name="Colorful List Accent 4" w:semiHidden="0" w:uiPriority="72" w:unhideWhenUsed="0"/>
-    <w:lsdException w:name="Colorful Grid Accent 4" w:semiHidden="0" w:uiPriority="73" w:unhideWhenUsed="0"/>
-    <w:lsdException w:name="Light Shading Accent 5" w:semiHidden="0" w:uiPriority="60" w:unhideWhenUsed="0"/>
-    <w:lsdException w:name="Light List Accent 5" w:semiHidden="0" w:uiPriority="61" w:unhideWhenUsed="0"/>
-    <w:lsdException w:name="Light Grid Accent 5" w:semiHidden="0" w:uiPriority="62" w:unhideWhenUsed="0"/>
-    <w:lsdException w:name="Medium Shading 1 Accent 5" w:semiHidden="0" w:uiPriority="63" w:unhideWhenUsed="0"/>
-    <w:lsdException w:name="Medium Shading 2 Accent 5" w:semiHidden="0" w:uiPriority="64" w:unhideWhenUsed="0"/>
-    <w:lsdException w:name="Medium List 1 Accent 5" w:semiHidden="0" w:uiPriority="65" w:unhideWhenUsed="0"/>
-    <w:lsdException w:name="Medium List 2 Accent 5" w:semiHidden="0" w:uiPriority="66" w:unhideWhenUsed="0"/>
-    <w:lsdException w:name="Medium Grid 1 Accent 5" w:semiHidden="0" w:uiPriority="67" w:unhideWhenUsed="0"/>
-    <w:lsdException w:name="Medium Grid 2 Accent 5" w:semiHidden="0" w:uiPriority="68" w:unhideWhenUsed="0"/>
-    <w:lsdException w:name="Medium Grid 3 Accent 5" w:semiHidden="0" w:uiPriority="69" w:unhideWhenUsed="0"/>
-    <w:lsdException w:name="Dark List Accent 5" w:semiHidden="0" w:uiPriority="70" w:unhideWhenUsed="0"/>
-    <w:lsdException w:name="Colorful Shading Accent 5" w:semiHidden="0" w:uiPriority="71" w:unhideWhenUsed="0"/>
-    <w:lsdException w:name="Colorful List Accent 5" w:semiHidden="0" w:uiPriority="72" w:unhideWhenUsed="0"/>
-    <w:lsdException w:name="Colorful Grid Accent 5" w:semiHidden="0" w:uiPriority="73" w:unhideWhenUsed="0"/>
-    <w:lsdException w:name="Light Shading Accent 6" w:semiHidden="0" w:uiPriority="60" w:unhideWhenUsed="0"/>
-    <w:lsdException w:name="Light List Accent 6" w:semiHidden="0" w:uiPriority="61" w:unhideWhenUsed="0"/>
-    <w:lsdException w:name="Light Grid Accent 6" w:semiHidden="0" w:uiPriority="62" w:unhideWhenUsed="0"/>
-    <w:lsdException w:name="Medium Shading 1 Accent 6" w:semiHidden="0" w:uiPriority="63" w:unhideWhenUsed="0"/>
-    <w:lsdException w:name="Medium Shading 2 Accent 6" w:semiHidden="0" w:uiPriority="64" w:unhideWhenUsed="0"/>
-    <w:lsdException w:name="Medium List 1 Accent 6" w:semiHidden="0" w:uiPriority="65" w:unhideWhenUsed="0"/>
-    <w:lsdException w:name="Medium List 2 Accent 6" w:semiHidden="0" w:uiPriority="66" w:unhideWhenUsed="0"/>
-    <w:lsdException w:name="Medium Grid 1 Accent 6" w:semiHidden="0" w:uiPriority="67" w:unhideWhenUsed="0"/>
-    <w:lsdException w:name="Medium Grid 2 Accent 6" w:semiHidden="0" w:uiPriority="68" w:unhideWhenUsed="0"/>
-    <w:lsdException w:name="Medium Grid 3 Accent 6" w:semiHidden="0" w:uiPriority="69" w:unhideWhenUsed="0"/>
-    <w:lsdException w:name="Dark List Accent 6" w:semiHidden="0" w:uiPriority="70" w:unhideWhenUsed="0"/>
-    <w:lsdException w:name="Colorful Shading Accent 6" w:semiHidden="0" w:uiPriority="71" w:unhideWhenUsed="0"/>
-    <w:lsdException w:name="Colorful List Accent 6" w:semiHidden="0" w:uiPriority="72" w:unhideWhenUsed="0"/>
-    <w:lsdException w:name="Colorful Grid Accent 6" w:semiHidden="0" w:uiPriority="73" w:unhideWhenUsed="0"/>
-    <w:lsdException w:name="Subtle Emphasis" w:semiHidden="0" w:uiPriority="19" w:unhideWhenUsed="0" w:qFormat="1"/>
-    <w:lsdException w:name="Intense Emphasis" w:semiHidden="0" w:uiPriority="21" w:unhideWhenUsed="0" w:qFormat="1"/>
-    <w:lsdException w:name="Subtle Reference" w:semiHidden="0" w:uiPriority="31" w:unhideWhenUsed="0" w:qFormat="1"/>
-    <w:lsdException w:name="Intense Reference" w:semiHidden="0" w:uiPriority="32" w:unhideWhenUsed="0" w:qFormat="1"/>
-    <w:lsdException w:name="Book Title" w:semiHidden="0" w:uiPriority="33" w:unhideWhenUsed="0" w:qFormat="1"/>
-    <w:lsdException w:name="Bibliography" w:uiPriority="37"/>
-    <w:lsdException w:name="TOC Heading" w:uiPriority="39" w:qFormat="1"/>
-  </w:latentStyles>
-  <w:style w:type="paragraph" w:default="1" w:styleId="Normal">
-    <w:name w:val="Normal"/>
-    <w:qFormat/>
-  </w:style>
-  <w:style w:type="character" w:default="1" w:styleId="DefaultParagraphFont">
-    <w:name w:val="Default Paragraph Font"/>
-    <w:uiPriority w:val="1"/>
-    <w:semiHidden/>
-    <w:unhideWhenUsed/>
-  </w:style>
-  <w:style w:type="table" w:default="1" w:styleId="TableNormal">
-    <w:name w:val="Normal Table"/>
-    <w:uiPriority w:val="99"/>
-    <w:semiHidden/>
-    <w:unhideWhenUsed/>
-    <w:qFormat/>
-    <w:tblPr>
-      <w:tblInd w:w="0" w:type="dxa"/>
-      <w:tblCellMar>
-        <w:top w:w="0" w:type="dxa"/>
-        <w:left w:w="108" w:type="dxa"/>
-        <w:bottom w:w="0" w:type="dxa"/>
-        <w:right w:w="108" w:type="dxa"/>
-      </w:tblCellMar>
-    </w:tblPr>
-  </w:style>
-  <w:style w:type="numbering" w:default="1" w:styleId="NoList">
-    <w:name w:val="No List"/>
-    <w:uiPriority w:val="99"/>
-    <w:semiHidden/>
-    <w:unhideWhenUsed/>
-  </w:style>
-  <w:style w:type="paragraph" w:customStyle="1" w:styleId="5B44036694824F2E88FEA1265F231D27">
-    <w:name w:val="5B44036694824F2E88FEA1265F231D27"/>
-    <w:rsid w:val="0013493F"/>
-  </w:style>
-  <w:style w:type="paragraph" w:customStyle="1" w:styleId="6EBB09333DD34258803964D558C5FC5F">
-    <w:name w:val="6EBB09333DD34258803964D558C5FC5F"/>
-    <w:rsid w:val="0013493F"/>
-  </w:style>
-  <w:style w:type="paragraph" w:customStyle="1" w:styleId="0814CB787F24469CA930DA4E745DE343">
-    <w:name w:val="0814CB787F24469CA930DA4E745DE343"/>
-    <w:rsid w:val="0013493F"/>
-  </w:style>
-  <w:style w:type="paragraph" w:customStyle="1" w:styleId="F228E400DC134272B959EADCE7D5C3AC">
-    <w:name w:val="F228E400DC134272B959EADCE7D5C3AC"/>
-    <w:rsid w:val="0013493F"/>
-  </w:style>
-  <w:style w:type="paragraph" w:customStyle="1" w:styleId="6E64AA2E2EE949A9B134436F15A15EA3">
-    <w:name w:val="6E64AA2E2EE949A9B134436F15A15EA3"/>
-    <w:rsid w:val="0013493F"/>
-  </w:style>
-  <w:style w:type="paragraph" w:customStyle="1" w:styleId="DF14B6BEFF21481DB550DE28A1CE181A">
-    <w:name w:val="DF14B6BEFF21481DB550DE28A1CE181A"/>
-    <w:rsid w:val="0013493F"/>
-  </w:style>
-</w:styles>
-</file>
-
-<file path=word/glossary/webSettings.xml><?xml version="1.0" encoding="utf-8"?>
-<w:webSettings xmlns:r="http://schemas.openxmlformats.org/officeDocument/2006/relationships" xmlns:w="http://schemas.openxmlformats.org/wordprocessingml/2006/main">
-  <w:optimizeForBrowser/>
-</w:webSettings>
-</file>
-
 <file path=word/theme/theme1.xml><?xml version="1.0" encoding="utf-8"?>
 <a:theme xmlns:a="http://schemas.openxmlformats.org/drawingml/2006/main" name="Office Theme">
   <a:themeElements>
@@ -3514,7 +3349,7 @@
 </file>
 
 <file path=customXml/itemProps1.xml><?xml version="1.0" encoding="utf-8"?>
-<ds:datastoreItem xmlns:ds="http://schemas.openxmlformats.org/officeDocument/2006/customXml" ds:itemID="{F7D33AF2-7B2E-45AB-96EF-054D3351F437}">
+<ds:datastoreItem xmlns:ds="http://schemas.openxmlformats.org/officeDocument/2006/customXml" ds:itemID="{5539DA47-290D-437E-92A1-07DF6A5812A8}">
   <ds:schemaRefs>
     <ds:schemaRef ds:uri="http://schemas.openxmlformats.org/officeDocument/2006/bibliography"/>
   </ds:schemaRefs>

</xml_diff>